<commit_message>
updated merge sort docx and merge sort activity
</commit_message>
<xml_diff>
--- a/Iterative Merge Sort Analysis Assignment.docx
+++ b/Iterative Merge Sort Analysis Assignment.docx
@@ -544,6 +544,24 @@
               </w:rPr>
               <w:t>//</w:t>
             </w:r>
+            <w:r>
+              <w:rPr>
+                <w:rFonts w:ascii="Consolas" w:hAnsi="Consolas" w:cs="Consolas"/>
+                <w:color w:val="3F7F5F"/>
+                <w:sz w:val="20"/>
+                <w:szCs w:val="20"/>
+              </w:rPr>
+              <w:t xml:space="preserve"> </w:t>
+            </w:r>
+            <w:r>
+              <w:rPr>
+                <w:rFonts w:ascii="Consolas" w:hAnsi="Consolas" w:cs="Consolas"/>
+                <w:color w:val="3F7F5F"/>
+                <w:sz w:val="20"/>
+                <w:szCs w:val="20"/>
+              </w:rPr>
+              <w:t>copies array into a temporary array</w:t>
+            </w:r>
           </w:p>
           <w:p>
             <w:pPr>
@@ -638,6 +656,24 @@
               </w:rPr>
               <w:t>//</w:t>
             </w:r>
+            <w:r>
+              <w:rPr>
+                <w:rFonts w:ascii="Consolas" w:hAnsi="Consolas" w:cs="Consolas"/>
+                <w:color w:val="3F7F5F"/>
+                <w:sz w:val="20"/>
+                <w:szCs w:val="20"/>
+              </w:rPr>
+              <w:t xml:space="preserve"> </w:t>
+            </w:r>
+            <w:r>
+              <w:rPr>
+                <w:rFonts w:ascii="Consolas" w:hAnsi="Consolas" w:cs="Consolas"/>
+                <w:color w:val="3F7F5F"/>
+                <w:sz w:val="20"/>
+                <w:szCs w:val="20"/>
+              </w:rPr>
+              <w:t xml:space="preserve"> while size is less than or equal to the highest element of the main array, double the size</w:t>
+            </w:r>
           </w:p>
           <w:p>
             <w:pPr>
@@ -709,7 +745,27 @@
                 <w:sz w:val="20"/>
                 <w:szCs w:val="20"/>
               </w:rPr>
-              <w:t xml:space="preserve"> i = low; i &lt; high; i += 2 * size) {</w:t>
+              <w:t xml:space="preserve"> </w:t>
+            </w:r>
+            <w:proofErr w:type="spellStart"/>
+            <w:r>
+              <w:rPr>
+                <w:rFonts w:ascii="Consolas" w:hAnsi="Consolas" w:cs="Consolas"/>
+                <w:color w:val="000000"/>
+                <w:sz w:val="20"/>
+                <w:szCs w:val="20"/>
+              </w:rPr>
+              <w:t>i</w:t>
+            </w:r>
+            <w:proofErr w:type="spellEnd"/>
+            <w:r>
+              <w:rPr>
+                <w:rFonts w:ascii="Consolas" w:hAnsi="Consolas" w:cs="Consolas"/>
+                <w:color w:val="000000"/>
+                <w:sz w:val="20"/>
+                <w:szCs w:val="20"/>
+              </w:rPr>
+              <w:t xml:space="preserve"> = low; i &lt; high; i += 2 * size) {</w:t>
             </w:r>
             <w:r>
               <w:rPr>
@@ -720,6 +776,55 @@
               </w:rPr>
               <w:t>//</w:t>
             </w:r>
+            <w:r>
+              <w:rPr>
+                <w:rFonts w:ascii="Consolas" w:hAnsi="Consolas" w:cs="Consolas"/>
+                <w:color w:val="3F7F5F"/>
+                <w:sz w:val="20"/>
+                <w:szCs w:val="20"/>
+              </w:rPr>
+              <w:t xml:space="preserve"> </w:t>
+            </w:r>
+            <w:r>
+              <w:rPr>
+                <w:rFonts w:ascii="Consolas" w:hAnsi="Consolas" w:cs="Consolas"/>
+                <w:color w:val="3F7F5F"/>
+                <w:sz w:val="20"/>
+                <w:szCs w:val="20"/>
+              </w:rPr>
+              <w:t xml:space="preserve">while </w:t>
+            </w:r>
+            <w:proofErr w:type="spellStart"/>
+            <w:r>
+              <w:rPr>
+                <w:rFonts w:ascii="Consolas" w:hAnsi="Consolas" w:cs="Consolas"/>
+                <w:color w:val="3F7F5F"/>
+                <w:sz w:val="20"/>
+                <w:szCs w:val="20"/>
+              </w:rPr>
+              <w:t>i</w:t>
+            </w:r>
+            <w:proofErr w:type="spellEnd"/>
+            <w:r>
+              <w:rPr>
+                <w:rFonts w:ascii="Consolas" w:hAnsi="Consolas" w:cs="Consolas"/>
+                <w:color w:val="3F7F5F"/>
+                <w:sz w:val="20"/>
+                <w:szCs w:val="20"/>
+              </w:rPr>
+              <w:t xml:space="preserve"> is less than the highest element of the main array, add double of size to </w:t>
+            </w:r>
+            <w:proofErr w:type="spellStart"/>
+            <w:r>
+              <w:rPr>
+                <w:rFonts w:ascii="Consolas" w:hAnsi="Consolas" w:cs="Consolas"/>
+                <w:color w:val="3F7F5F"/>
+                <w:sz w:val="20"/>
+                <w:szCs w:val="20"/>
+              </w:rPr>
+              <w:t>i</w:t>
+            </w:r>
+            <w:proofErr w:type="spellEnd"/>
           </w:p>
           <w:p>
             <w:pPr>
@@ -762,7 +867,27 @@
                 <w:sz w:val="20"/>
                 <w:szCs w:val="20"/>
               </w:rPr>
-              <w:t xml:space="preserve"> begin = i;</w:t>
+              <w:t xml:space="preserve"> begin = </w:t>
+            </w:r>
+            <w:proofErr w:type="spellStart"/>
+            <w:r>
+              <w:rPr>
+                <w:rFonts w:ascii="Consolas" w:hAnsi="Consolas" w:cs="Consolas"/>
+                <w:color w:val="000000"/>
+                <w:sz w:val="20"/>
+                <w:szCs w:val="20"/>
+              </w:rPr>
+              <w:t>i</w:t>
+            </w:r>
+            <w:proofErr w:type="spellEnd"/>
+            <w:r>
+              <w:rPr>
+                <w:rFonts w:ascii="Consolas" w:hAnsi="Consolas" w:cs="Consolas"/>
+                <w:color w:val="000000"/>
+                <w:sz w:val="20"/>
+                <w:szCs w:val="20"/>
+              </w:rPr>
+              <w:t>;</w:t>
             </w:r>
           </w:p>
           <w:p>
@@ -806,7 +931,27 @@
                 <w:sz w:val="20"/>
                 <w:szCs w:val="20"/>
               </w:rPr>
-              <w:t xml:space="preserve"> mid = i + size - 1;</w:t>
+              <w:t xml:space="preserve"> mid = </w:t>
+            </w:r>
+            <w:proofErr w:type="spellStart"/>
+            <w:r>
+              <w:rPr>
+                <w:rFonts w:ascii="Consolas" w:hAnsi="Consolas" w:cs="Consolas"/>
+                <w:color w:val="000000"/>
+                <w:sz w:val="20"/>
+                <w:szCs w:val="20"/>
+              </w:rPr>
+              <w:t>i</w:t>
+            </w:r>
+            <w:proofErr w:type="spellEnd"/>
+            <w:r>
+              <w:rPr>
+                <w:rFonts w:ascii="Consolas" w:hAnsi="Consolas" w:cs="Consolas"/>
+                <w:color w:val="000000"/>
+                <w:sz w:val="20"/>
+                <w:szCs w:val="20"/>
+              </w:rPr>
+              <w:t xml:space="preserve"> + size - 1;</w:t>
             </w:r>
           </w:p>
           <w:p>
@@ -870,7 +1015,27 @@
                 <w:sz w:val="20"/>
                 <w:szCs w:val="20"/>
               </w:rPr>
-              <w:t>(i + 2 * size - 1, high);</w:t>
+              <w:t>(</w:t>
+            </w:r>
+            <w:proofErr w:type="spellStart"/>
+            <w:r>
+              <w:rPr>
+                <w:rFonts w:ascii="Consolas" w:hAnsi="Consolas" w:cs="Consolas"/>
+                <w:color w:val="000000"/>
+                <w:sz w:val="20"/>
+                <w:szCs w:val="20"/>
+              </w:rPr>
+              <w:t>i</w:t>
+            </w:r>
+            <w:proofErr w:type="spellEnd"/>
+            <w:r>
+              <w:rPr>
+                <w:rFonts w:ascii="Consolas" w:hAnsi="Consolas" w:cs="Consolas"/>
+                <w:color w:val="000000"/>
+                <w:sz w:val="20"/>
+                <w:szCs w:val="20"/>
+              </w:rPr>
+              <w:t xml:space="preserve"> + 2 * size - 1, high);</w:t>
             </w:r>
           </w:p>
           <w:p>
@@ -954,6 +1119,24 @@
               </w:rPr>
               <w:t>//</w:t>
             </w:r>
+            <w:r>
+              <w:rPr>
+                <w:rFonts w:ascii="Consolas" w:hAnsi="Consolas" w:cs="Consolas"/>
+                <w:color w:val="3F7F5F"/>
+                <w:sz w:val="20"/>
+                <w:szCs w:val="20"/>
+              </w:rPr>
+              <w:t xml:space="preserve"> </w:t>
+            </w:r>
+            <w:r>
+              <w:rPr>
+                <w:rFonts w:ascii="Consolas" w:hAnsi="Consolas" w:cs="Consolas"/>
+                <w:color w:val="3F7F5F"/>
+                <w:sz w:val="20"/>
+                <w:szCs w:val="20"/>
+              </w:rPr>
+              <w:t>apply the array, the temporary array, the middle of the array and the end of the array to the merge sort</w:t>
+            </w:r>
           </w:p>
           <w:p>
             <w:pPr>
@@ -1352,10 +1535,29 @@
               <w:adjustRightInd w:val="0"/>
               <w:rPr>
                 <w:rFonts w:ascii="Consolas" w:hAnsi="Consolas" w:cs="Consolas"/>
-                <w:sz w:val="20"/>
-                <w:szCs w:val="20"/>
-              </w:rPr>
-            </w:pPr>
+                <w:color w:val="000000"/>
+                <w:sz w:val="20"/>
+                <w:szCs w:val="20"/>
+              </w:rPr>
+            </w:pPr>
+            <w:r>
+              <w:rPr>
+                <w:rFonts w:ascii="Consolas" w:hAnsi="Consolas" w:cs="Consolas"/>
+                <w:color w:val="000000"/>
+                <w:sz w:val="20"/>
+                <w:szCs w:val="20"/>
+              </w:rPr>
+              <w:t xml:space="preserve">       </w:t>
+            </w:r>
+            <w:r>
+              <w:rPr>
+                <w:rFonts w:ascii="Consolas" w:hAnsi="Consolas" w:cs="Consolas"/>
+                <w:color w:val="000000"/>
+                <w:sz w:val="20"/>
+                <w:szCs w:val="20"/>
+              </w:rPr>
+              <w:t>// splitting into 2 parts to divide and conquer</w:t>
+            </w:r>
             <w:r>
               <w:rPr>
                 <w:rFonts w:ascii="Consolas" w:hAnsi="Consolas" w:cs="Consolas"/>
@@ -1378,6 +1580,18 @@
                 <w:szCs w:val="20"/>
               </w:rPr>
             </w:pPr>
+          </w:p>
+          <w:p>
+            <w:pPr>
+              <w:autoSpaceDE w:val="0"/>
+              <w:autoSpaceDN w:val="0"/>
+              <w:adjustRightInd w:val="0"/>
+              <w:rPr>
+                <w:rFonts w:ascii="Consolas" w:hAnsi="Consolas" w:cs="Consolas"/>
+                <w:sz w:val="20"/>
+                <w:szCs w:val="20"/>
+              </w:rPr>
+            </w:pPr>
             <w:r>
               <w:rPr>
                 <w:rFonts w:ascii="Consolas" w:hAnsi="Consolas" w:cs="Consolas"/>
@@ -1432,6 +1646,44 @@
                 <w:sz w:val="20"/>
                 <w:szCs w:val="20"/>
               </w:rPr>
+              <w:t xml:space="preserve"> </w:t>
+            </w:r>
+            <w:r>
+              <w:rPr>
+                <w:rFonts w:ascii="Consolas" w:hAnsi="Consolas" w:cs="Consolas"/>
+                <w:color w:val="3F7F5F"/>
+                <w:sz w:val="20"/>
+                <w:szCs w:val="20"/>
+              </w:rPr>
+              <w:t xml:space="preserve">from the start to the middle of the array (first segment) check if the main array has an element of index </w:t>
+            </w:r>
+            <w:proofErr w:type="spellStart"/>
+            <w:r>
+              <w:rPr>
+                <w:rFonts w:ascii="Consolas" w:hAnsi="Consolas" w:cs="Consolas"/>
+                <w:color w:val="3F7F5F"/>
+                <w:sz w:val="20"/>
+                <w:szCs w:val="20"/>
+              </w:rPr>
+              <w:t>i</w:t>
+            </w:r>
+            <w:proofErr w:type="spellEnd"/>
+            <w:r>
+              <w:rPr>
+                <w:rFonts w:ascii="Consolas" w:hAnsi="Consolas" w:cs="Consolas"/>
+                <w:color w:val="3F7F5F"/>
+                <w:sz w:val="20"/>
+                <w:szCs w:val="20"/>
+              </w:rPr>
+              <w:t xml:space="preserve"> that is less than the main array of index j  </w:t>
+            </w:r>
+            <w:r>
+              <w:rPr>
+                <w:rFonts w:ascii="Consolas" w:hAnsi="Consolas" w:cs="Consolas"/>
+                <w:color w:val="3F7F5F"/>
+                <w:sz w:val="20"/>
+                <w:szCs w:val="20"/>
+              </w:rPr>
               <w:tab/>
             </w:r>
           </w:p>
@@ -1494,7 +1746,27 @@
                 <w:sz w:val="20"/>
                 <w:szCs w:val="20"/>
               </w:rPr>
-              <w:t xml:space="preserve">[i] &lt; </w:t>
+              <w:t>[</w:t>
+            </w:r>
+            <w:proofErr w:type="spellStart"/>
+            <w:r>
+              <w:rPr>
+                <w:rFonts w:ascii="Consolas" w:hAnsi="Consolas" w:cs="Consolas"/>
+                <w:color w:val="000000"/>
+                <w:sz w:val="20"/>
+                <w:szCs w:val="20"/>
+              </w:rPr>
+              <w:t>i</w:t>
+            </w:r>
+            <w:proofErr w:type="spellEnd"/>
+            <w:r>
+              <w:rPr>
+                <w:rFonts w:ascii="Consolas" w:hAnsi="Consolas" w:cs="Consolas"/>
+                <w:color w:val="000000"/>
+                <w:sz w:val="20"/>
+                <w:szCs w:val="20"/>
+              </w:rPr>
+              <w:t xml:space="preserve">] &lt; </w:t>
             </w:r>
             <w:proofErr w:type="spellStart"/>
             <w:r>
@@ -1524,6 +1796,15 @@
                 <w:szCs w:val="20"/>
               </w:rPr>
               <w:t>//</w:t>
+            </w:r>
+            <w:r>
+              <w:rPr>
+                <w:rFonts w:ascii="Consolas" w:hAnsi="Consolas" w:cs="Consolas"/>
+                <w:color w:val="3F7F5F"/>
+                <w:sz w:val="20"/>
+                <w:szCs w:val="20"/>
+              </w:rPr>
+              <w:t xml:space="preserve"> switch places of the indexes</w:t>
             </w:r>
           </w:p>
           <w:p>
@@ -1574,7 +1855,27 @@
                 <w:sz w:val="20"/>
                 <w:szCs w:val="20"/>
               </w:rPr>
-              <w:t xml:space="preserve">[i++]; </w:t>
+              <w:t>[</w:t>
+            </w:r>
+            <w:proofErr w:type="spellStart"/>
+            <w:r>
+              <w:rPr>
+                <w:rFonts w:ascii="Consolas" w:hAnsi="Consolas" w:cs="Consolas"/>
+                <w:color w:val="000000"/>
+                <w:sz w:val="20"/>
+                <w:szCs w:val="20"/>
+              </w:rPr>
+              <w:t>i</w:t>
+            </w:r>
+            <w:proofErr w:type="spellEnd"/>
+            <w:r>
+              <w:rPr>
+                <w:rFonts w:ascii="Consolas" w:hAnsi="Consolas" w:cs="Consolas"/>
+                <w:color w:val="000000"/>
+                <w:sz w:val="20"/>
+                <w:szCs w:val="20"/>
+              </w:rPr>
+              <w:t xml:space="preserve">++]; </w:t>
             </w:r>
           </w:p>
           <w:p>
@@ -1843,7 +2144,27 @@
                 <w:sz w:val="20"/>
                 <w:szCs w:val="20"/>
               </w:rPr>
-              <w:t xml:space="preserve"> (i &lt; </w:t>
+              <w:t xml:space="preserve"> (</w:t>
+            </w:r>
+            <w:proofErr w:type="spellStart"/>
+            <w:r>
+              <w:rPr>
+                <w:rFonts w:ascii="Consolas" w:hAnsi="Consolas" w:cs="Consolas"/>
+                <w:color w:val="000000"/>
+                <w:sz w:val="20"/>
+                <w:szCs w:val="20"/>
+              </w:rPr>
+              <w:t>i</w:t>
+            </w:r>
+            <w:proofErr w:type="spellEnd"/>
+            <w:r>
+              <w:rPr>
+                <w:rFonts w:ascii="Consolas" w:hAnsi="Consolas" w:cs="Consolas"/>
+                <w:color w:val="000000"/>
+                <w:sz w:val="20"/>
+                <w:szCs w:val="20"/>
+              </w:rPr>
+              <w:t xml:space="preserve"> &lt; </w:t>
             </w:r>
             <w:proofErr w:type="spellStart"/>
             <w:r>
@@ -1863,7 +2184,36 @@
                 <w:sz w:val="20"/>
                 <w:szCs w:val="20"/>
               </w:rPr>
-              <w:t xml:space="preserve"> &amp;&amp; i &lt;= mid) {</w:t>
+              <w:t xml:space="preserve"> &amp;&amp; </w:t>
+            </w:r>
+            <w:proofErr w:type="spellStart"/>
+            <w:r>
+              <w:rPr>
+                <w:rFonts w:ascii="Consolas" w:hAnsi="Consolas" w:cs="Consolas"/>
+                <w:color w:val="000000"/>
+                <w:sz w:val="20"/>
+                <w:szCs w:val="20"/>
+              </w:rPr>
+              <w:t>i</w:t>
+            </w:r>
+            <w:proofErr w:type="spellEnd"/>
+            <w:r>
+              <w:rPr>
+                <w:rFonts w:ascii="Consolas" w:hAnsi="Consolas" w:cs="Consolas"/>
+                <w:color w:val="000000"/>
+                <w:sz w:val="20"/>
+                <w:szCs w:val="20"/>
+              </w:rPr>
+              <w:t xml:space="preserve"> &lt;= mid) {</w:t>
+            </w:r>
+            <w:r>
+              <w:rPr>
+                <w:rFonts w:ascii="Consolas" w:hAnsi="Consolas" w:cs="Consolas"/>
+                <w:color w:val="000000"/>
+                <w:sz w:val="20"/>
+                <w:szCs w:val="20"/>
+              </w:rPr>
+              <w:t xml:space="preserve"> </w:t>
             </w:r>
             <w:r>
               <w:rPr>
@@ -1874,6 +2224,26 @@
               </w:rPr>
               <w:t>//</w:t>
             </w:r>
+            <w:r>
+              <w:rPr>
+                <w:rFonts w:ascii="Consolas" w:hAnsi="Consolas" w:cs="Consolas"/>
+                <w:color w:val="3F7F5F"/>
+                <w:sz w:val="20"/>
+                <w:szCs w:val="20"/>
+              </w:rPr>
+              <w:t xml:space="preserve"> </w:t>
+            </w:r>
+            <w:r>
+              <w:rPr>
+                <w:rFonts w:ascii="Consolas" w:hAnsi="Consolas" w:cs="Consolas"/>
+                <w:color w:val="3F7F5F"/>
+                <w:sz w:val="20"/>
+                <w:szCs w:val="20"/>
+              </w:rPr>
+              <w:t>while the index is less than the last element of the main array, switch the places of the temporary array and main array</w:t>
+            </w:r>
+            <w:bookmarkStart w:id="0" w:name="_GoBack"/>
+            <w:bookmarkEnd w:id="0"/>
           </w:p>
           <w:p>
             <w:pPr>
@@ -1923,7 +2293,27 @@
                 <w:sz w:val="20"/>
                 <w:szCs w:val="20"/>
               </w:rPr>
-              <w:t xml:space="preserve">[i++]; </w:t>
+              <w:t>[</w:t>
+            </w:r>
+            <w:proofErr w:type="spellStart"/>
+            <w:r>
+              <w:rPr>
+                <w:rFonts w:ascii="Consolas" w:hAnsi="Consolas" w:cs="Consolas"/>
+                <w:color w:val="000000"/>
+                <w:sz w:val="20"/>
+                <w:szCs w:val="20"/>
+              </w:rPr>
+              <w:t>i</w:t>
+            </w:r>
+            <w:proofErr w:type="spellEnd"/>
+            <w:r>
+              <w:rPr>
+                <w:rFonts w:ascii="Consolas" w:hAnsi="Consolas" w:cs="Consolas"/>
+                <w:color w:val="000000"/>
+                <w:sz w:val="20"/>
+                <w:szCs w:val="20"/>
+              </w:rPr>
+              <w:t xml:space="preserve">++]; </w:t>
             </w:r>
             <w:r>
               <w:rPr>
@@ -2078,7 +2468,47 @@
                 <w:sz w:val="20"/>
                 <w:szCs w:val="20"/>
               </w:rPr>
-              <w:t>[i] = temp[i];</w:t>
+              <w:t>[</w:t>
+            </w:r>
+            <w:proofErr w:type="spellStart"/>
+            <w:r>
+              <w:rPr>
+                <w:rFonts w:ascii="Consolas" w:hAnsi="Consolas" w:cs="Consolas"/>
+                <w:color w:val="000000"/>
+                <w:sz w:val="20"/>
+                <w:szCs w:val="20"/>
+              </w:rPr>
+              <w:t>i</w:t>
+            </w:r>
+            <w:proofErr w:type="spellEnd"/>
+            <w:r>
+              <w:rPr>
+                <w:rFonts w:ascii="Consolas" w:hAnsi="Consolas" w:cs="Consolas"/>
+                <w:color w:val="000000"/>
+                <w:sz w:val="20"/>
+                <w:szCs w:val="20"/>
+              </w:rPr>
+              <w:t>] = temp[</w:t>
+            </w:r>
+            <w:proofErr w:type="spellStart"/>
+            <w:r>
+              <w:rPr>
+                <w:rFonts w:ascii="Consolas" w:hAnsi="Consolas" w:cs="Consolas"/>
+                <w:color w:val="000000"/>
+                <w:sz w:val="20"/>
+                <w:szCs w:val="20"/>
+              </w:rPr>
+              <w:t>i</w:t>
+            </w:r>
+            <w:proofErr w:type="spellEnd"/>
+            <w:r>
+              <w:rPr>
+                <w:rFonts w:ascii="Consolas" w:hAnsi="Consolas" w:cs="Consolas"/>
+                <w:color w:val="000000"/>
+                <w:sz w:val="20"/>
+                <w:szCs w:val="20"/>
+              </w:rPr>
+              <w:t>];</w:t>
             </w:r>
           </w:p>
           <w:p>
@@ -2241,7 +2671,6 @@
           <w:sz w:val="22"/>
           <w:szCs w:val="27"/>
         </w:rPr>
-        <w:lastRenderedPageBreak/>
         <w:t>In the box below, please provide a written description of how this sort moves through an array sorting it. This D</w:t>
       </w:r>
       <w:r>
@@ -2287,6 +2716,15 @@
                 <w:szCs w:val="27"/>
               </w:rPr>
             </w:pPr>
+            <w:r>
+              <w:rPr>
+                <w:rFonts w:ascii="Arial" w:hAnsi="Arial" w:cs="Arial"/>
+                <w:color w:val="000000"/>
+                <w:sz w:val="22"/>
+                <w:szCs w:val="27"/>
+              </w:rPr>
+              <w:t>The array is split in half and the indexes of the start, middle and end are stored to variables. And the each index is compared to the next.</w:t>
+            </w:r>
           </w:p>
         </w:tc>
       </w:tr>
@@ -2422,8 +2860,6 @@
           <w:lang w:eastAsia="en-CA"/>
         </w:rPr>
       </w:pPr>
-      <w:bookmarkStart w:id="0" w:name="_GoBack"/>
-      <w:bookmarkEnd w:id="0"/>
     </w:p>
     <w:sectPr>
       <w:pgSz w:w="12240" w:h="15840"/>
@@ -3113,7 +3549,6 @@
   <w:style w:type="character" w:default="1" w:styleId="DefaultParagraphFont">
     <w:name w:val="Default Paragraph Font"/>
     <w:uiPriority w:val="1"/>
-    <w:semiHidden/>
     <w:unhideWhenUsed/>
   </w:style>
   <w:style w:type="table" w:default="1" w:styleId="TableNormal">

</xml_diff>

<commit_message>
updated merge sort docx
</commit_message>
<xml_diff>
--- a/Iterative Merge Sort Analysis Assignment.docx
+++ b/Iterative Merge Sort Analysis Assignment.docx
@@ -2242,8 +2242,6 @@
               </w:rPr>
               <w:t>while the index is less than the last element of the main array, switch the places of the temporary array and main array</w:t>
             </w:r>
-            <w:bookmarkStart w:id="0" w:name="_GoBack"/>
-            <w:bookmarkEnd w:id="0"/>
           </w:p>
           <w:p>
             <w:pPr>
@@ -2569,7 +2567,6 @@
     <w:p>
       <w:pPr>
         <w:pStyle w:val="NormalWeb"/>
-        <w:ind w:left="720"/>
         <w:rPr>
           <w:rFonts w:ascii="Arial" w:hAnsi="Arial" w:cs="Arial"/>
           <w:color w:val="000000"/>
@@ -2723,7 +2720,16 @@
                 <w:sz w:val="22"/>
                 <w:szCs w:val="27"/>
               </w:rPr>
-              <w:t>The array is split in half and the indexes of the start, middle and end are stored to variables. And the each index is compared to the next.</w:t>
+              <w:t xml:space="preserve">The array is split in half and the indexes of the start, middle and end are stored to variables. And the each index is compared </w:t>
+            </w:r>
+            <w:r>
+              <w:rPr>
+                <w:rFonts w:ascii="Arial" w:hAnsi="Arial" w:cs="Arial"/>
+                <w:color w:val="000000"/>
+                <w:sz w:val="22"/>
+                <w:szCs w:val="27"/>
+              </w:rPr>
+              <w:t>to the next and swapped if the lower index is greater than the higher index.</w:t>
             </w:r>
           </w:p>
         </w:tc>
@@ -2843,6 +2849,7 @@
     <w:p>
       <w:pPr>
         <w:pStyle w:val="NormalWeb"/>
+        <w:ind w:left="720"/>
         <w:rPr>
           <w:rFonts w:ascii="Arial" w:hAnsi="Arial" w:cs="Arial"/>
           <w:color w:val="000000"/>
@@ -2851,6 +2858,2704 @@
         </w:rPr>
       </w:pPr>
     </w:p>
+    <w:p>
+      <w:pPr>
+        <w:pStyle w:val="NormalWeb"/>
+        <w:ind w:left="720"/>
+        <w:rPr>
+          <w:rFonts w:ascii="Arial" w:hAnsi="Arial" w:cs="Arial"/>
+          <w:color w:val="000000"/>
+          <w:sz w:val="22"/>
+          <w:szCs w:val="27"/>
+        </w:rPr>
+      </w:pPr>
+    </w:p>
+    <w:p>
+      <w:pPr>
+        <w:pStyle w:val="NormalWeb"/>
+        <w:ind w:left="720"/>
+        <w:rPr>
+          <w:rFonts w:ascii="Arial" w:hAnsi="Arial" w:cs="Arial"/>
+          <w:color w:val="000000"/>
+          <w:sz w:val="22"/>
+          <w:szCs w:val="27"/>
+        </w:rPr>
+      </w:pPr>
+    </w:p>
+    <w:p>
+      <w:pPr>
+        <w:pStyle w:val="NormalWeb"/>
+        <w:ind w:left="720"/>
+        <w:rPr>
+          <w:rFonts w:ascii="Arial" w:hAnsi="Arial" w:cs="Arial"/>
+          <w:color w:val="000000"/>
+          <w:sz w:val="22"/>
+          <w:szCs w:val="27"/>
+        </w:rPr>
+      </w:pPr>
+    </w:p>
+    <w:p>
+      <w:pPr>
+        <w:pStyle w:val="NormalWeb"/>
+        <w:ind w:left="720"/>
+        <w:rPr>
+          <w:rFonts w:ascii="Arial" w:hAnsi="Arial" w:cs="Arial"/>
+          <w:color w:val="000000"/>
+          <w:sz w:val="22"/>
+          <w:szCs w:val="27"/>
+        </w:rPr>
+      </w:pPr>
+    </w:p>
+    <w:p>
+      <w:pPr>
+        <w:pStyle w:val="NormalWeb"/>
+        <w:ind w:left="720"/>
+        <w:rPr>
+          <w:rFonts w:ascii="Arial" w:hAnsi="Arial" w:cs="Arial"/>
+          <w:color w:val="000000"/>
+          <w:sz w:val="22"/>
+          <w:szCs w:val="27"/>
+        </w:rPr>
+      </w:pPr>
+    </w:p>
+    <w:p>
+      <w:pPr>
+        <w:pStyle w:val="NormalWeb"/>
+        <w:ind w:left="720"/>
+        <w:rPr>
+          <w:rFonts w:ascii="Arial" w:hAnsi="Arial" w:cs="Arial"/>
+          <w:color w:val="000000"/>
+          <w:sz w:val="22"/>
+          <w:szCs w:val="27"/>
+        </w:rPr>
+      </w:pPr>
+    </w:p>
+    <w:p>
+      <w:pPr>
+        <w:pStyle w:val="NormalWeb"/>
+        <w:ind w:left="720"/>
+        <w:rPr>
+          <w:rFonts w:ascii="Arial" w:hAnsi="Arial" w:cs="Arial"/>
+          <w:color w:val="000000"/>
+          <w:sz w:val="22"/>
+          <w:szCs w:val="27"/>
+        </w:rPr>
+      </w:pPr>
+    </w:p>
+    <w:p>
+      <w:pPr>
+        <w:pStyle w:val="NormalWeb"/>
+        <w:ind w:left="720"/>
+        <w:rPr>
+          <w:rFonts w:ascii="Arial" w:hAnsi="Arial" w:cs="Arial"/>
+          <w:color w:val="000000"/>
+          <w:sz w:val="22"/>
+          <w:szCs w:val="27"/>
+        </w:rPr>
+      </w:pPr>
+    </w:p>
+    <w:p>
+      <w:pPr>
+        <w:pStyle w:val="NormalWeb"/>
+        <w:ind w:left="720"/>
+        <w:rPr>
+          <w:rFonts w:ascii="Arial" w:hAnsi="Arial" w:cs="Arial"/>
+          <w:color w:val="000000"/>
+          <w:sz w:val="22"/>
+          <w:szCs w:val="27"/>
+        </w:rPr>
+      </w:pPr>
+    </w:p>
+    <w:p>
+      <w:pPr>
+        <w:pStyle w:val="NormalWeb"/>
+        <w:ind w:left="720"/>
+        <w:rPr>
+          <w:rFonts w:ascii="Arial" w:hAnsi="Arial" w:cs="Arial"/>
+          <w:color w:val="000000"/>
+          <w:sz w:val="22"/>
+          <w:szCs w:val="27"/>
+        </w:rPr>
+      </w:pPr>
+      <w:bookmarkStart w:id="0" w:name="_GoBack"/>
+      <w:bookmarkEnd w:id="0"/>
+    </w:p>
+    <w:p>
+      <w:pPr>
+        <w:pStyle w:val="NormalWeb"/>
+        <w:ind w:left="720"/>
+        <w:rPr>
+          <w:rFonts w:ascii="Arial" w:hAnsi="Arial" w:cs="Arial"/>
+          <w:color w:val="000000"/>
+          <w:sz w:val="22"/>
+          <w:szCs w:val="27"/>
+        </w:rPr>
+      </w:pPr>
+    </w:p>
+    <w:p>
+      <w:pPr>
+        <w:pStyle w:val="NormalWeb"/>
+        <w:ind w:left="720"/>
+        <w:rPr>
+          <w:rFonts w:ascii="Arial" w:hAnsi="Arial" w:cs="Arial"/>
+          <w:color w:val="000000"/>
+          <w:sz w:val="22"/>
+          <w:szCs w:val="27"/>
+        </w:rPr>
+      </w:pPr>
+    </w:p>
+    <w:p>
+      <w:pPr>
+        <w:pStyle w:val="NormalWeb"/>
+        <w:ind w:left="720"/>
+        <w:rPr>
+          <w:rFonts w:ascii="Arial" w:hAnsi="Arial" w:cs="Arial"/>
+          <w:color w:val="000000"/>
+          <w:sz w:val="22"/>
+          <w:szCs w:val="27"/>
+        </w:rPr>
+      </w:pPr>
+    </w:p>
+    <w:p>
+      <w:pPr>
+        <w:pStyle w:val="NormalWeb"/>
+        <w:ind w:left="720"/>
+        <w:rPr>
+          <w:rFonts w:ascii="Arial" w:hAnsi="Arial" w:cs="Arial"/>
+          <w:color w:val="000000"/>
+          <w:sz w:val="22"/>
+          <w:szCs w:val="27"/>
+        </w:rPr>
+      </w:pPr>
+    </w:p>
+    <w:p>
+      <w:pPr>
+        <w:pStyle w:val="NormalWeb"/>
+        <w:ind w:left="720"/>
+        <w:rPr>
+          <w:rFonts w:ascii="Arial" w:hAnsi="Arial" w:cs="Arial"/>
+          <w:color w:val="000000"/>
+          <w:sz w:val="22"/>
+          <w:szCs w:val="27"/>
+        </w:rPr>
+      </w:pPr>
+    </w:p>
+    <w:tbl>
+      <w:tblPr>
+        <w:tblStyle w:val="TableGrid"/>
+        <w:tblW w:w="9350" w:type="dxa"/>
+        <w:tblLook w:val="04A0" w:firstRow="1" w:lastRow="0" w:firstColumn="1" w:lastColumn="0" w:noHBand="0" w:noVBand="1"/>
+      </w:tblPr>
+      <w:tblGrid>
+        <w:gridCol w:w="9350"/>
+      </w:tblGrid>
+      <w:tr>
+        <w:tc>
+          <w:tcPr>
+            <w:tcW w:w="9350" w:type="dxa"/>
+          </w:tcPr>
+          <w:p>
+            <w:pPr>
+              <w:autoSpaceDE w:val="0"/>
+              <w:autoSpaceDN w:val="0"/>
+              <w:adjustRightInd w:val="0"/>
+              <w:rPr>
+                <w:rFonts w:ascii="Consolas" w:hAnsi="Consolas" w:cs="Consolas"/>
+                <w:sz w:val="20"/>
+                <w:szCs w:val="20"/>
+                <w:highlight w:val="yellow"/>
+              </w:rPr>
+            </w:pPr>
+            <w:r>
+              <w:rPr>
+                <w:rFonts w:ascii="Consolas" w:hAnsi="Consolas" w:cs="Consolas"/>
+                <w:b/>
+                <w:bCs/>
+                <w:color w:val="7F0055"/>
+                <w:sz w:val="20"/>
+                <w:szCs w:val="20"/>
+                <w:highlight w:val="yellow"/>
+              </w:rPr>
+              <w:lastRenderedPageBreak/>
+              <w:t>public</w:t>
+            </w:r>
+            <w:r>
+              <w:rPr>
+                <w:rFonts w:ascii="Consolas" w:hAnsi="Consolas" w:cs="Consolas"/>
+                <w:color w:val="000000"/>
+                <w:sz w:val="20"/>
+                <w:szCs w:val="20"/>
+                <w:highlight w:val="yellow"/>
+              </w:rPr>
+              <w:t xml:space="preserve"> </w:t>
+            </w:r>
+            <w:r>
+              <w:rPr>
+                <w:rFonts w:ascii="Consolas" w:hAnsi="Consolas" w:cs="Consolas"/>
+                <w:b/>
+                <w:bCs/>
+                <w:color w:val="7F0055"/>
+                <w:sz w:val="20"/>
+                <w:szCs w:val="20"/>
+                <w:highlight w:val="yellow"/>
+              </w:rPr>
+              <w:t>static</w:t>
+            </w:r>
+            <w:r>
+              <w:rPr>
+                <w:rFonts w:ascii="Consolas" w:hAnsi="Consolas" w:cs="Consolas"/>
+                <w:color w:val="000000"/>
+                <w:sz w:val="20"/>
+                <w:szCs w:val="20"/>
+                <w:highlight w:val="yellow"/>
+              </w:rPr>
+              <w:t xml:space="preserve"> </w:t>
+            </w:r>
+            <w:r>
+              <w:rPr>
+                <w:rFonts w:ascii="Consolas" w:hAnsi="Consolas" w:cs="Consolas"/>
+                <w:b/>
+                <w:bCs/>
+                <w:color w:val="7F0055"/>
+                <w:sz w:val="20"/>
+                <w:szCs w:val="20"/>
+                <w:highlight w:val="yellow"/>
+              </w:rPr>
+              <w:t>void</w:t>
+            </w:r>
+            <w:r>
+              <w:rPr>
+                <w:rFonts w:ascii="Consolas" w:hAnsi="Consolas" w:cs="Consolas"/>
+                <w:color w:val="000000"/>
+                <w:sz w:val="20"/>
+                <w:szCs w:val="20"/>
+                <w:highlight w:val="yellow"/>
+              </w:rPr>
+              <w:t xml:space="preserve"> </w:t>
+            </w:r>
+            <w:proofErr w:type="spellStart"/>
+            <w:r>
+              <w:rPr>
+                <w:rFonts w:ascii="Consolas" w:hAnsi="Consolas" w:cs="Consolas"/>
+                <w:color w:val="000000"/>
+                <w:sz w:val="20"/>
+                <w:szCs w:val="20"/>
+                <w:highlight w:val="yellow"/>
+              </w:rPr>
+              <w:t>mergeSort</w:t>
+            </w:r>
+            <w:proofErr w:type="spellEnd"/>
+            <w:r>
+              <w:rPr>
+                <w:rFonts w:ascii="Consolas" w:hAnsi="Consolas" w:cs="Consolas"/>
+                <w:color w:val="000000"/>
+                <w:sz w:val="20"/>
+                <w:szCs w:val="20"/>
+                <w:highlight w:val="yellow"/>
+              </w:rPr>
+              <w:t>(</w:t>
+            </w:r>
+            <w:proofErr w:type="spellStart"/>
+            <w:r>
+              <w:rPr>
+                <w:rFonts w:ascii="Consolas" w:hAnsi="Consolas" w:cs="Consolas"/>
+                <w:b/>
+                <w:bCs/>
+                <w:color w:val="7F0055"/>
+                <w:sz w:val="20"/>
+                <w:szCs w:val="20"/>
+                <w:highlight w:val="yellow"/>
+              </w:rPr>
+              <w:t>int</w:t>
+            </w:r>
+            <w:proofErr w:type="spellEnd"/>
+            <w:r>
+              <w:rPr>
+                <w:rFonts w:ascii="Consolas" w:hAnsi="Consolas" w:cs="Consolas"/>
+                <w:color w:val="000000"/>
+                <w:sz w:val="20"/>
+                <w:szCs w:val="20"/>
+                <w:highlight w:val="yellow"/>
+              </w:rPr>
+              <w:t xml:space="preserve">[] </w:t>
+            </w:r>
+            <w:proofErr w:type="spellStart"/>
+            <w:r>
+              <w:rPr>
+                <w:rFonts w:ascii="Consolas" w:hAnsi="Consolas" w:cs="Consolas"/>
+                <w:color w:val="000000"/>
+                <w:sz w:val="20"/>
+                <w:szCs w:val="20"/>
+                <w:highlight w:val="yellow"/>
+              </w:rPr>
+              <w:t>numList</w:t>
+            </w:r>
+            <w:proofErr w:type="spellEnd"/>
+            <w:r>
+              <w:rPr>
+                <w:rFonts w:ascii="Consolas" w:hAnsi="Consolas" w:cs="Consolas"/>
+                <w:color w:val="000000"/>
+                <w:sz w:val="20"/>
+                <w:szCs w:val="20"/>
+                <w:highlight w:val="yellow"/>
+              </w:rPr>
+              <w:t>) {</w:t>
+            </w:r>
+          </w:p>
+          <w:p>
+            <w:pPr>
+              <w:autoSpaceDE w:val="0"/>
+              <w:autoSpaceDN w:val="0"/>
+              <w:adjustRightInd w:val="0"/>
+              <w:rPr>
+                <w:rFonts w:ascii="Consolas" w:hAnsi="Consolas" w:cs="Consolas"/>
+                <w:sz w:val="20"/>
+                <w:szCs w:val="20"/>
+                <w:highlight w:val="yellow"/>
+              </w:rPr>
+            </w:pPr>
+            <w:r>
+              <w:rPr>
+                <w:rFonts w:ascii="Consolas" w:hAnsi="Consolas" w:cs="Consolas"/>
+                <w:color w:val="000000"/>
+                <w:sz w:val="20"/>
+                <w:szCs w:val="20"/>
+                <w:highlight w:val="yellow"/>
+              </w:rPr>
+              <w:tab/>
+            </w:r>
+            <w:proofErr w:type="spellStart"/>
+            <w:r>
+              <w:rPr>
+                <w:rFonts w:ascii="Consolas" w:hAnsi="Consolas" w:cs="Consolas"/>
+                <w:b/>
+                <w:bCs/>
+                <w:color w:val="7F0055"/>
+                <w:sz w:val="20"/>
+                <w:szCs w:val="20"/>
+                <w:highlight w:val="yellow"/>
+              </w:rPr>
+              <w:t>int</w:t>
+            </w:r>
+            <w:proofErr w:type="spellEnd"/>
+            <w:r>
+              <w:rPr>
+                <w:rFonts w:ascii="Consolas" w:hAnsi="Consolas" w:cs="Consolas"/>
+                <w:color w:val="000000"/>
+                <w:sz w:val="20"/>
+                <w:szCs w:val="20"/>
+                <w:highlight w:val="yellow"/>
+              </w:rPr>
+              <w:t xml:space="preserve"> high = </w:t>
+            </w:r>
+            <w:proofErr w:type="spellStart"/>
+            <w:r>
+              <w:rPr>
+                <w:rFonts w:ascii="Consolas" w:hAnsi="Consolas" w:cs="Consolas"/>
+                <w:color w:val="000000"/>
+                <w:sz w:val="20"/>
+                <w:szCs w:val="20"/>
+                <w:highlight w:val="yellow"/>
+              </w:rPr>
+              <w:t>numList.length</w:t>
+            </w:r>
+            <w:proofErr w:type="spellEnd"/>
+            <w:r>
+              <w:rPr>
+                <w:rFonts w:ascii="Consolas" w:hAnsi="Consolas" w:cs="Consolas"/>
+                <w:color w:val="000000"/>
+                <w:sz w:val="20"/>
+                <w:szCs w:val="20"/>
+                <w:highlight w:val="yellow"/>
+              </w:rPr>
+              <w:t xml:space="preserve"> - 1;  </w:t>
+            </w:r>
+          </w:p>
+          <w:p>
+            <w:pPr>
+              <w:autoSpaceDE w:val="0"/>
+              <w:autoSpaceDN w:val="0"/>
+              <w:adjustRightInd w:val="0"/>
+              <w:rPr>
+                <w:rFonts w:ascii="Consolas" w:hAnsi="Consolas" w:cs="Consolas"/>
+                <w:sz w:val="20"/>
+                <w:szCs w:val="20"/>
+                <w:highlight w:val="yellow"/>
+              </w:rPr>
+            </w:pPr>
+            <w:r>
+              <w:rPr>
+                <w:rFonts w:ascii="Consolas" w:hAnsi="Consolas" w:cs="Consolas"/>
+                <w:color w:val="000000"/>
+                <w:sz w:val="20"/>
+                <w:szCs w:val="20"/>
+                <w:highlight w:val="yellow"/>
+              </w:rPr>
+              <w:tab/>
+            </w:r>
+            <w:proofErr w:type="spellStart"/>
+            <w:r>
+              <w:rPr>
+                <w:rFonts w:ascii="Consolas" w:hAnsi="Consolas" w:cs="Consolas"/>
+                <w:b/>
+                <w:bCs/>
+                <w:color w:val="7F0055"/>
+                <w:sz w:val="20"/>
+                <w:szCs w:val="20"/>
+                <w:highlight w:val="yellow"/>
+              </w:rPr>
+              <w:t>int</w:t>
+            </w:r>
+            <w:proofErr w:type="spellEnd"/>
+            <w:r>
+              <w:rPr>
+                <w:rFonts w:ascii="Consolas" w:hAnsi="Consolas" w:cs="Consolas"/>
+                <w:color w:val="000000"/>
+                <w:sz w:val="20"/>
+                <w:szCs w:val="20"/>
+                <w:highlight w:val="yellow"/>
+              </w:rPr>
+              <w:t xml:space="preserve"> low = 0;</w:t>
+            </w:r>
+            <w:r>
+              <w:rPr>
+                <w:rFonts w:ascii="Consolas" w:hAnsi="Consolas" w:cs="Consolas"/>
+                <w:color w:val="000000"/>
+                <w:sz w:val="20"/>
+                <w:szCs w:val="20"/>
+                <w:highlight w:val="yellow"/>
+              </w:rPr>
+              <w:tab/>
+            </w:r>
+          </w:p>
+          <w:p>
+            <w:pPr>
+              <w:autoSpaceDE w:val="0"/>
+              <w:autoSpaceDN w:val="0"/>
+              <w:adjustRightInd w:val="0"/>
+              <w:rPr>
+                <w:rFonts w:ascii="Consolas" w:hAnsi="Consolas" w:cs="Consolas"/>
+                <w:sz w:val="20"/>
+                <w:szCs w:val="20"/>
+                <w:highlight w:val="yellow"/>
+              </w:rPr>
+            </w:pPr>
+            <w:r>
+              <w:rPr>
+                <w:rFonts w:ascii="Consolas" w:hAnsi="Consolas" w:cs="Consolas"/>
+                <w:color w:val="000000"/>
+                <w:sz w:val="20"/>
+                <w:szCs w:val="20"/>
+                <w:highlight w:val="yellow"/>
+              </w:rPr>
+              <w:tab/>
+              <w:t xml:space="preserve">       </w:t>
+            </w:r>
+          </w:p>
+          <w:p>
+            <w:pPr>
+              <w:autoSpaceDE w:val="0"/>
+              <w:autoSpaceDN w:val="0"/>
+              <w:adjustRightInd w:val="0"/>
+              <w:rPr>
+                <w:rFonts w:ascii="Consolas" w:hAnsi="Consolas" w:cs="Consolas"/>
+                <w:sz w:val="20"/>
+                <w:szCs w:val="20"/>
+                <w:highlight w:val="yellow"/>
+              </w:rPr>
+            </w:pPr>
+            <w:r>
+              <w:rPr>
+                <w:rFonts w:ascii="Consolas" w:hAnsi="Consolas" w:cs="Consolas"/>
+                <w:color w:val="000000"/>
+                <w:sz w:val="20"/>
+                <w:szCs w:val="20"/>
+                <w:highlight w:val="yellow"/>
+              </w:rPr>
+              <w:tab/>
+            </w:r>
+            <w:proofErr w:type="spellStart"/>
+            <w:r>
+              <w:rPr>
+                <w:rFonts w:ascii="Consolas" w:hAnsi="Consolas" w:cs="Consolas"/>
+                <w:b/>
+                <w:bCs/>
+                <w:color w:val="7F0055"/>
+                <w:sz w:val="20"/>
+                <w:szCs w:val="20"/>
+                <w:highlight w:val="yellow"/>
+              </w:rPr>
+              <w:t>int</w:t>
+            </w:r>
+            <w:proofErr w:type="spellEnd"/>
+            <w:r>
+              <w:rPr>
+                <w:rFonts w:ascii="Consolas" w:hAnsi="Consolas" w:cs="Consolas"/>
+                <w:color w:val="000000"/>
+                <w:sz w:val="20"/>
+                <w:szCs w:val="20"/>
+                <w:highlight w:val="yellow"/>
+              </w:rPr>
+              <w:t xml:space="preserve">[] temp = </w:t>
+            </w:r>
+            <w:proofErr w:type="spellStart"/>
+            <w:r>
+              <w:rPr>
+                <w:rFonts w:ascii="Consolas" w:hAnsi="Consolas" w:cs="Consolas"/>
+                <w:color w:val="000000"/>
+                <w:sz w:val="20"/>
+                <w:szCs w:val="20"/>
+                <w:highlight w:val="yellow"/>
+              </w:rPr>
+              <w:t>Arrays.copyOf</w:t>
+            </w:r>
+            <w:proofErr w:type="spellEnd"/>
+            <w:r>
+              <w:rPr>
+                <w:rFonts w:ascii="Consolas" w:hAnsi="Consolas" w:cs="Consolas"/>
+                <w:color w:val="000000"/>
+                <w:sz w:val="20"/>
+                <w:szCs w:val="20"/>
+                <w:highlight w:val="yellow"/>
+              </w:rPr>
+              <w:t>(</w:t>
+            </w:r>
+            <w:proofErr w:type="spellStart"/>
+            <w:r>
+              <w:rPr>
+                <w:rFonts w:ascii="Consolas" w:hAnsi="Consolas" w:cs="Consolas"/>
+                <w:color w:val="000000"/>
+                <w:sz w:val="20"/>
+                <w:szCs w:val="20"/>
+                <w:highlight w:val="yellow"/>
+              </w:rPr>
+              <w:t>numList</w:t>
+            </w:r>
+            <w:proofErr w:type="spellEnd"/>
+            <w:r>
+              <w:rPr>
+                <w:rFonts w:ascii="Consolas" w:hAnsi="Consolas" w:cs="Consolas"/>
+                <w:color w:val="000000"/>
+                <w:sz w:val="20"/>
+                <w:szCs w:val="20"/>
+                <w:highlight w:val="yellow"/>
+              </w:rPr>
+              <w:t xml:space="preserve">, </w:t>
+            </w:r>
+            <w:proofErr w:type="spellStart"/>
+            <w:r>
+              <w:rPr>
+                <w:rFonts w:ascii="Consolas" w:hAnsi="Consolas" w:cs="Consolas"/>
+                <w:color w:val="000000"/>
+                <w:sz w:val="20"/>
+                <w:szCs w:val="20"/>
+                <w:highlight w:val="yellow"/>
+              </w:rPr>
+              <w:t>numList.length</w:t>
+            </w:r>
+            <w:proofErr w:type="spellEnd"/>
+            <w:r>
+              <w:rPr>
+                <w:rFonts w:ascii="Consolas" w:hAnsi="Consolas" w:cs="Consolas"/>
+                <w:color w:val="000000"/>
+                <w:sz w:val="20"/>
+                <w:szCs w:val="20"/>
+                <w:highlight w:val="yellow"/>
+              </w:rPr>
+              <w:t xml:space="preserve">); </w:t>
+            </w:r>
+            <w:r>
+              <w:rPr>
+                <w:rFonts w:ascii="Consolas" w:hAnsi="Consolas" w:cs="Consolas"/>
+                <w:color w:val="3F7F5F"/>
+                <w:sz w:val="20"/>
+                <w:szCs w:val="20"/>
+                <w:highlight w:val="yellow"/>
+              </w:rPr>
+              <w:t>// copies array into a temporary array</w:t>
+            </w:r>
+          </w:p>
+          <w:p>
+            <w:pPr>
+              <w:autoSpaceDE w:val="0"/>
+              <w:autoSpaceDN w:val="0"/>
+              <w:adjustRightInd w:val="0"/>
+              <w:rPr>
+                <w:rFonts w:ascii="Consolas" w:hAnsi="Consolas" w:cs="Consolas"/>
+                <w:sz w:val="20"/>
+                <w:szCs w:val="20"/>
+                <w:highlight w:val="yellow"/>
+              </w:rPr>
+            </w:pPr>
+            <w:r>
+              <w:rPr>
+                <w:rFonts w:ascii="Consolas" w:hAnsi="Consolas" w:cs="Consolas"/>
+                <w:color w:val="000000"/>
+                <w:sz w:val="20"/>
+                <w:szCs w:val="20"/>
+                <w:highlight w:val="yellow"/>
+              </w:rPr>
+              <w:tab/>
+              <w:t xml:space="preserve"> </w:t>
+            </w:r>
+          </w:p>
+          <w:p>
+            <w:pPr>
+              <w:autoSpaceDE w:val="0"/>
+              <w:autoSpaceDN w:val="0"/>
+              <w:adjustRightInd w:val="0"/>
+              <w:rPr>
+                <w:rFonts w:ascii="Consolas" w:hAnsi="Consolas" w:cs="Consolas"/>
+                <w:sz w:val="20"/>
+                <w:szCs w:val="20"/>
+                <w:highlight w:val="yellow"/>
+              </w:rPr>
+            </w:pPr>
+            <w:r>
+              <w:rPr>
+                <w:rFonts w:ascii="Consolas" w:hAnsi="Consolas" w:cs="Consolas"/>
+                <w:color w:val="000000"/>
+                <w:sz w:val="20"/>
+                <w:szCs w:val="20"/>
+                <w:highlight w:val="yellow"/>
+              </w:rPr>
+              <w:tab/>
+            </w:r>
+            <w:r>
+              <w:rPr>
+                <w:rFonts w:ascii="Consolas" w:hAnsi="Consolas" w:cs="Consolas"/>
+                <w:b/>
+                <w:bCs/>
+                <w:color w:val="7F0055"/>
+                <w:sz w:val="20"/>
+                <w:szCs w:val="20"/>
+                <w:highlight w:val="yellow"/>
+              </w:rPr>
+              <w:t>for</w:t>
+            </w:r>
+            <w:r>
+              <w:rPr>
+                <w:rFonts w:ascii="Consolas" w:hAnsi="Consolas" w:cs="Consolas"/>
+                <w:color w:val="000000"/>
+                <w:sz w:val="20"/>
+                <w:szCs w:val="20"/>
+                <w:highlight w:val="yellow"/>
+              </w:rPr>
+              <w:t xml:space="preserve"> (</w:t>
+            </w:r>
+            <w:proofErr w:type="spellStart"/>
+            <w:r>
+              <w:rPr>
+                <w:rFonts w:ascii="Consolas" w:hAnsi="Consolas" w:cs="Consolas"/>
+                <w:b/>
+                <w:bCs/>
+                <w:color w:val="7F0055"/>
+                <w:sz w:val="20"/>
+                <w:szCs w:val="20"/>
+                <w:highlight w:val="yellow"/>
+              </w:rPr>
+              <w:t>int</w:t>
+            </w:r>
+            <w:proofErr w:type="spellEnd"/>
+            <w:r>
+              <w:rPr>
+                <w:rFonts w:ascii="Consolas" w:hAnsi="Consolas" w:cs="Consolas"/>
+                <w:color w:val="000000"/>
+                <w:sz w:val="20"/>
+                <w:szCs w:val="20"/>
+                <w:highlight w:val="yellow"/>
+              </w:rPr>
+              <w:t xml:space="preserve"> size = 1; size &lt;= high - low; size = 2 * size) { </w:t>
+            </w:r>
+            <w:r>
+              <w:rPr>
+                <w:rFonts w:ascii="Consolas" w:hAnsi="Consolas" w:cs="Consolas"/>
+                <w:color w:val="3F7F5F"/>
+                <w:sz w:val="20"/>
+                <w:szCs w:val="20"/>
+                <w:highlight w:val="yellow"/>
+              </w:rPr>
+              <w:t>//  while size is less than or equal to the highest element of the main array, double the size</w:t>
+            </w:r>
+          </w:p>
+          <w:p>
+            <w:pPr>
+              <w:autoSpaceDE w:val="0"/>
+              <w:autoSpaceDN w:val="0"/>
+              <w:adjustRightInd w:val="0"/>
+              <w:rPr>
+                <w:rFonts w:ascii="Consolas" w:hAnsi="Consolas" w:cs="Consolas"/>
+                <w:sz w:val="20"/>
+                <w:szCs w:val="20"/>
+                <w:highlight w:val="yellow"/>
+              </w:rPr>
+            </w:pPr>
+            <w:r>
+              <w:rPr>
+                <w:rFonts w:ascii="Consolas" w:hAnsi="Consolas" w:cs="Consolas"/>
+                <w:color w:val="000000"/>
+                <w:sz w:val="20"/>
+                <w:szCs w:val="20"/>
+                <w:highlight w:val="yellow"/>
+              </w:rPr>
+              <w:tab/>
+              <w:t xml:space="preserve">     </w:t>
+            </w:r>
+            <w:r>
+              <w:rPr>
+                <w:rFonts w:ascii="Consolas" w:hAnsi="Consolas" w:cs="Consolas"/>
+                <w:b/>
+                <w:bCs/>
+                <w:color w:val="7F0055"/>
+                <w:sz w:val="20"/>
+                <w:szCs w:val="20"/>
+                <w:highlight w:val="yellow"/>
+              </w:rPr>
+              <w:t>for</w:t>
+            </w:r>
+            <w:r>
+              <w:rPr>
+                <w:rFonts w:ascii="Consolas" w:hAnsi="Consolas" w:cs="Consolas"/>
+                <w:color w:val="000000"/>
+                <w:sz w:val="20"/>
+                <w:szCs w:val="20"/>
+                <w:highlight w:val="yellow"/>
+              </w:rPr>
+              <w:t xml:space="preserve"> (</w:t>
+            </w:r>
+            <w:proofErr w:type="spellStart"/>
+            <w:r>
+              <w:rPr>
+                <w:rFonts w:ascii="Consolas" w:hAnsi="Consolas" w:cs="Consolas"/>
+                <w:b/>
+                <w:bCs/>
+                <w:color w:val="7F0055"/>
+                <w:sz w:val="20"/>
+                <w:szCs w:val="20"/>
+                <w:highlight w:val="yellow"/>
+              </w:rPr>
+              <w:t>int</w:t>
+            </w:r>
+            <w:proofErr w:type="spellEnd"/>
+            <w:r>
+              <w:rPr>
+                <w:rFonts w:ascii="Consolas" w:hAnsi="Consolas" w:cs="Consolas"/>
+                <w:color w:val="000000"/>
+                <w:sz w:val="20"/>
+                <w:szCs w:val="20"/>
+                <w:highlight w:val="yellow"/>
+              </w:rPr>
+              <w:t xml:space="preserve"> </w:t>
+            </w:r>
+            <w:proofErr w:type="spellStart"/>
+            <w:r>
+              <w:rPr>
+                <w:rFonts w:ascii="Consolas" w:hAnsi="Consolas" w:cs="Consolas"/>
+                <w:color w:val="000000"/>
+                <w:sz w:val="20"/>
+                <w:szCs w:val="20"/>
+                <w:highlight w:val="yellow"/>
+              </w:rPr>
+              <w:t>i</w:t>
+            </w:r>
+            <w:proofErr w:type="spellEnd"/>
+            <w:r>
+              <w:rPr>
+                <w:rFonts w:ascii="Consolas" w:hAnsi="Consolas" w:cs="Consolas"/>
+                <w:color w:val="000000"/>
+                <w:sz w:val="20"/>
+                <w:szCs w:val="20"/>
+                <w:highlight w:val="yellow"/>
+              </w:rPr>
+              <w:t xml:space="preserve"> = low; </w:t>
+            </w:r>
+            <w:proofErr w:type="spellStart"/>
+            <w:r>
+              <w:rPr>
+                <w:rFonts w:ascii="Consolas" w:hAnsi="Consolas" w:cs="Consolas"/>
+                <w:color w:val="000000"/>
+                <w:sz w:val="20"/>
+                <w:szCs w:val="20"/>
+                <w:highlight w:val="yellow"/>
+              </w:rPr>
+              <w:t>i</w:t>
+            </w:r>
+            <w:proofErr w:type="spellEnd"/>
+            <w:r>
+              <w:rPr>
+                <w:rFonts w:ascii="Consolas" w:hAnsi="Consolas" w:cs="Consolas"/>
+                <w:color w:val="000000"/>
+                <w:sz w:val="20"/>
+                <w:szCs w:val="20"/>
+                <w:highlight w:val="yellow"/>
+              </w:rPr>
+              <w:t xml:space="preserve"> &lt; high; </w:t>
+            </w:r>
+            <w:proofErr w:type="spellStart"/>
+            <w:r>
+              <w:rPr>
+                <w:rFonts w:ascii="Consolas" w:hAnsi="Consolas" w:cs="Consolas"/>
+                <w:color w:val="000000"/>
+                <w:sz w:val="20"/>
+                <w:szCs w:val="20"/>
+                <w:highlight w:val="yellow"/>
+              </w:rPr>
+              <w:t>i</w:t>
+            </w:r>
+            <w:proofErr w:type="spellEnd"/>
+            <w:r>
+              <w:rPr>
+                <w:rFonts w:ascii="Consolas" w:hAnsi="Consolas" w:cs="Consolas"/>
+                <w:color w:val="000000"/>
+                <w:sz w:val="20"/>
+                <w:szCs w:val="20"/>
+                <w:highlight w:val="yellow"/>
+              </w:rPr>
+              <w:t xml:space="preserve"> += 2 * size) {</w:t>
+            </w:r>
+            <w:r>
+              <w:rPr>
+                <w:rFonts w:ascii="Consolas" w:hAnsi="Consolas" w:cs="Consolas"/>
+                <w:color w:val="3F7F5F"/>
+                <w:sz w:val="20"/>
+                <w:szCs w:val="20"/>
+                <w:highlight w:val="yellow"/>
+              </w:rPr>
+              <w:t xml:space="preserve">// while </w:t>
+            </w:r>
+            <w:proofErr w:type="spellStart"/>
+            <w:r>
+              <w:rPr>
+                <w:rFonts w:ascii="Consolas" w:hAnsi="Consolas" w:cs="Consolas"/>
+                <w:color w:val="3F7F5F"/>
+                <w:sz w:val="20"/>
+                <w:szCs w:val="20"/>
+                <w:highlight w:val="yellow"/>
+              </w:rPr>
+              <w:t>i</w:t>
+            </w:r>
+            <w:proofErr w:type="spellEnd"/>
+            <w:r>
+              <w:rPr>
+                <w:rFonts w:ascii="Consolas" w:hAnsi="Consolas" w:cs="Consolas"/>
+                <w:color w:val="3F7F5F"/>
+                <w:sz w:val="20"/>
+                <w:szCs w:val="20"/>
+                <w:highlight w:val="yellow"/>
+              </w:rPr>
+              <w:t xml:space="preserve"> is less than the highest element of the main array, add double of size to </w:t>
+            </w:r>
+            <w:proofErr w:type="spellStart"/>
+            <w:r>
+              <w:rPr>
+                <w:rFonts w:ascii="Consolas" w:hAnsi="Consolas" w:cs="Consolas"/>
+                <w:color w:val="3F7F5F"/>
+                <w:sz w:val="20"/>
+                <w:szCs w:val="20"/>
+                <w:highlight w:val="yellow"/>
+              </w:rPr>
+              <w:t>i</w:t>
+            </w:r>
+            <w:proofErr w:type="spellEnd"/>
+          </w:p>
+          <w:p>
+            <w:pPr>
+              <w:autoSpaceDE w:val="0"/>
+              <w:autoSpaceDN w:val="0"/>
+              <w:adjustRightInd w:val="0"/>
+              <w:rPr>
+                <w:rFonts w:ascii="Consolas" w:hAnsi="Consolas" w:cs="Consolas"/>
+                <w:sz w:val="20"/>
+                <w:szCs w:val="20"/>
+                <w:highlight w:val="yellow"/>
+              </w:rPr>
+            </w:pPr>
+            <w:r>
+              <w:rPr>
+                <w:rFonts w:ascii="Consolas" w:hAnsi="Consolas" w:cs="Consolas"/>
+                <w:color w:val="000000"/>
+                <w:sz w:val="20"/>
+                <w:szCs w:val="20"/>
+                <w:highlight w:val="yellow"/>
+              </w:rPr>
+              <w:tab/>
+              <w:t xml:space="preserve">            </w:t>
+            </w:r>
+            <w:proofErr w:type="spellStart"/>
+            <w:r>
+              <w:rPr>
+                <w:rFonts w:ascii="Consolas" w:hAnsi="Consolas" w:cs="Consolas"/>
+                <w:b/>
+                <w:bCs/>
+                <w:color w:val="7F0055"/>
+                <w:sz w:val="20"/>
+                <w:szCs w:val="20"/>
+                <w:highlight w:val="yellow"/>
+              </w:rPr>
+              <w:t>int</w:t>
+            </w:r>
+            <w:proofErr w:type="spellEnd"/>
+            <w:r>
+              <w:rPr>
+                <w:rFonts w:ascii="Consolas" w:hAnsi="Consolas" w:cs="Consolas"/>
+                <w:color w:val="000000"/>
+                <w:sz w:val="20"/>
+                <w:szCs w:val="20"/>
+                <w:highlight w:val="yellow"/>
+              </w:rPr>
+              <w:t xml:space="preserve"> begin = </w:t>
+            </w:r>
+            <w:proofErr w:type="spellStart"/>
+            <w:r>
+              <w:rPr>
+                <w:rFonts w:ascii="Consolas" w:hAnsi="Consolas" w:cs="Consolas"/>
+                <w:color w:val="000000"/>
+                <w:sz w:val="20"/>
+                <w:szCs w:val="20"/>
+                <w:highlight w:val="yellow"/>
+              </w:rPr>
+              <w:t>i</w:t>
+            </w:r>
+            <w:proofErr w:type="spellEnd"/>
+            <w:r>
+              <w:rPr>
+                <w:rFonts w:ascii="Consolas" w:hAnsi="Consolas" w:cs="Consolas"/>
+                <w:color w:val="000000"/>
+                <w:sz w:val="20"/>
+                <w:szCs w:val="20"/>
+                <w:highlight w:val="yellow"/>
+              </w:rPr>
+              <w:t>;</w:t>
+            </w:r>
+          </w:p>
+          <w:p>
+            <w:pPr>
+              <w:autoSpaceDE w:val="0"/>
+              <w:autoSpaceDN w:val="0"/>
+              <w:adjustRightInd w:val="0"/>
+              <w:rPr>
+                <w:rFonts w:ascii="Consolas" w:hAnsi="Consolas" w:cs="Consolas"/>
+                <w:sz w:val="20"/>
+                <w:szCs w:val="20"/>
+                <w:highlight w:val="yellow"/>
+              </w:rPr>
+            </w:pPr>
+            <w:r>
+              <w:rPr>
+                <w:rFonts w:ascii="Consolas" w:hAnsi="Consolas" w:cs="Consolas"/>
+                <w:color w:val="000000"/>
+                <w:sz w:val="20"/>
+                <w:szCs w:val="20"/>
+                <w:highlight w:val="yellow"/>
+              </w:rPr>
+              <w:tab/>
+              <w:t xml:space="preserve">            </w:t>
+            </w:r>
+            <w:proofErr w:type="spellStart"/>
+            <w:r>
+              <w:rPr>
+                <w:rFonts w:ascii="Consolas" w:hAnsi="Consolas" w:cs="Consolas"/>
+                <w:b/>
+                <w:bCs/>
+                <w:color w:val="7F0055"/>
+                <w:sz w:val="20"/>
+                <w:szCs w:val="20"/>
+                <w:highlight w:val="yellow"/>
+              </w:rPr>
+              <w:t>int</w:t>
+            </w:r>
+            <w:proofErr w:type="spellEnd"/>
+            <w:r>
+              <w:rPr>
+                <w:rFonts w:ascii="Consolas" w:hAnsi="Consolas" w:cs="Consolas"/>
+                <w:color w:val="000000"/>
+                <w:sz w:val="20"/>
+                <w:szCs w:val="20"/>
+                <w:highlight w:val="yellow"/>
+              </w:rPr>
+              <w:t xml:space="preserve"> mid = </w:t>
+            </w:r>
+            <w:proofErr w:type="spellStart"/>
+            <w:r>
+              <w:rPr>
+                <w:rFonts w:ascii="Consolas" w:hAnsi="Consolas" w:cs="Consolas"/>
+                <w:color w:val="000000"/>
+                <w:sz w:val="20"/>
+                <w:szCs w:val="20"/>
+                <w:highlight w:val="yellow"/>
+              </w:rPr>
+              <w:t>i</w:t>
+            </w:r>
+            <w:proofErr w:type="spellEnd"/>
+            <w:r>
+              <w:rPr>
+                <w:rFonts w:ascii="Consolas" w:hAnsi="Consolas" w:cs="Consolas"/>
+                <w:color w:val="000000"/>
+                <w:sz w:val="20"/>
+                <w:szCs w:val="20"/>
+                <w:highlight w:val="yellow"/>
+              </w:rPr>
+              <w:t xml:space="preserve"> + size - 1;</w:t>
+            </w:r>
+          </w:p>
+          <w:p>
+            <w:pPr>
+              <w:autoSpaceDE w:val="0"/>
+              <w:autoSpaceDN w:val="0"/>
+              <w:adjustRightInd w:val="0"/>
+              <w:rPr>
+                <w:rFonts w:ascii="Consolas" w:hAnsi="Consolas" w:cs="Consolas"/>
+                <w:sz w:val="20"/>
+                <w:szCs w:val="20"/>
+                <w:highlight w:val="yellow"/>
+              </w:rPr>
+            </w:pPr>
+            <w:r>
+              <w:rPr>
+                <w:rFonts w:ascii="Consolas" w:hAnsi="Consolas" w:cs="Consolas"/>
+                <w:color w:val="000000"/>
+                <w:sz w:val="20"/>
+                <w:szCs w:val="20"/>
+                <w:highlight w:val="yellow"/>
+              </w:rPr>
+              <w:tab/>
+              <w:t xml:space="preserve">            </w:t>
+            </w:r>
+            <w:proofErr w:type="spellStart"/>
+            <w:r>
+              <w:rPr>
+                <w:rFonts w:ascii="Consolas" w:hAnsi="Consolas" w:cs="Consolas"/>
+                <w:b/>
+                <w:bCs/>
+                <w:color w:val="7F0055"/>
+                <w:sz w:val="20"/>
+                <w:szCs w:val="20"/>
+                <w:highlight w:val="yellow"/>
+              </w:rPr>
+              <w:t>int</w:t>
+            </w:r>
+            <w:proofErr w:type="spellEnd"/>
+            <w:r>
+              <w:rPr>
+                <w:rFonts w:ascii="Consolas" w:hAnsi="Consolas" w:cs="Consolas"/>
+                <w:color w:val="000000"/>
+                <w:sz w:val="20"/>
+                <w:szCs w:val="20"/>
+                <w:highlight w:val="yellow"/>
+              </w:rPr>
+              <w:t xml:space="preserve"> end = </w:t>
+            </w:r>
+            <w:proofErr w:type="spellStart"/>
+            <w:r>
+              <w:rPr>
+                <w:rFonts w:ascii="Consolas" w:hAnsi="Consolas" w:cs="Consolas"/>
+                <w:color w:val="000000"/>
+                <w:sz w:val="20"/>
+                <w:szCs w:val="20"/>
+                <w:highlight w:val="yellow"/>
+              </w:rPr>
+              <w:t>Integer.min</w:t>
+            </w:r>
+            <w:proofErr w:type="spellEnd"/>
+            <w:r>
+              <w:rPr>
+                <w:rFonts w:ascii="Consolas" w:hAnsi="Consolas" w:cs="Consolas"/>
+                <w:color w:val="000000"/>
+                <w:sz w:val="20"/>
+                <w:szCs w:val="20"/>
+                <w:highlight w:val="yellow"/>
+              </w:rPr>
+              <w:t>(</w:t>
+            </w:r>
+            <w:proofErr w:type="spellStart"/>
+            <w:r>
+              <w:rPr>
+                <w:rFonts w:ascii="Consolas" w:hAnsi="Consolas" w:cs="Consolas"/>
+                <w:color w:val="000000"/>
+                <w:sz w:val="20"/>
+                <w:szCs w:val="20"/>
+                <w:highlight w:val="yellow"/>
+              </w:rPr>
+              <w:t>i</w:t>
+            </w:r>
+            <w:proofErr w:type="spellEnd"/>
+            <w:r>
+              <w:rPr>
+                <w:rFonts w:ascii="Consolas" w:hAnsi="Consolas" w:cs="Consolas"/>
+                <w:color w:val="000000"/>
+                <w:sz w:val="20"/>
+                <w:szCs w:val="20"/>
+                <w:highlight w:val="yellow"/>
+              </w:rPr>
+              <w:t xml:space="preserve"> + 2 * size - 1, high);</w:t>
+            </w:r>
+          </w:p>
+          <w:p>
+            <w:pPr>
+              <w:autoSpaceDE w:val="0"/>
+              <w:autoSpaceDN w:val="0"/>
+              <w:adjustRightInd w:val="0"/>
+              <w:rPr>
+                <w:rFonts w:ascii="Consolas" w:hAnsi="Consolas" w:cs="Consolas"/>
+                <w:sz w:val="20"/>
+                <w:szCs w:val="20"/>
+                <w:highlight w:val="yellow"/>
+              </w:rPr>
+            </w:pPr>
+            <w:r>
+              <w:rPr>
+                <w:rFonts w:ascii="Consolas" w:hAnsi="Consolas" w:cs="Consolas"/>
+                <w:color w:val="000000"/>
+                <w:sz w:val="20"/>
+                <w:szCs w:val="20"/>
+                <w:highlight w:val="yellow"/>
+              </w:rPr>
+              <w:tab/>
+              <w:t xml:space="preserve"> </w:t>
+            </w:r>
+          </w:p>
+          <w:p>
+            <w:pPr>
+              <w:autoSpaceDE w:val="0"/>
+              <w:autoSpaceDN w:val="0"/>
+              <w:adjustRightInd w:val="0"/>
+              <w:rPr>
+                <w:rFonts w:ascii="Consolas" w:hAnsi="Consolas" w:cs="Consolas"/>
+                <w:sz w:val="20"/>
+                <w:szCs w:val="20"/>
+                <w:highlight w:val="yellow"/>
+              </w:rPr>
+            </w:pPr>
+            <w:r>
+              <w:rPr>
+                <w:rFonts w:ascii="Consolas" w:hAnsi="Consolas" w:cs="Consolas"/>
+                <w:color w:val="000000"/>
+                <w:sz w:val="20"/>
+                <w:szCs w:val="20"/>
+                <w:highlight w:val="yellow"/>
+              </w:rPr>
+              <w:tab/>
+              <w:t xml:space="preserve">            merge(</w:t>
+            </w:r>
+            <w:proofErr w:type="spellStart"/>
+            <w:r>
+              <w:rPr>
+                <w:rFonts w:ascii="Consolas" w:hAnsi="Consolas" w:cs="Consolas"/>
+                <w:color w:val="000000"/>
+                <w:sz w:val="20"/>
+                <w:szCs w:val="20"/>
+                <w:highlight w:val="yellow"/>
+              </w:rPr>
+              <w:t>numList</w:t>
+            </w:r>
+            <w:proofErr w:type="spellEnd"/>
+            <w:r>
+              <w:rPr>
+                <w:rFonts w:ascii="Consolas" w:hAnsi="Consolas" w:cs="Consolas"/>
+                <w:color w:val="000000"/>
+                <w:sz w:val="20"/>
+                <w:szCs w:val="20"/>
+                <w:highlight w:val="yellow"/>
+              </w:rPr>
+              <w:t xml:space="preserve">, temp, begin, mid, end); </w:t>
+            </w:r>
+            <w:r>
+              <w:rPr>
+                <w:rFonts w:ascii="Consolas" w:hAnsi="Consolas" w:cs="Consolas"/>
+                <w:color w:val="3F7F5F"/>
+                <w:sz w:val="20"/>
+                <w:szCs w:val="20"/>
+                <w:highlight w:val="yellow"/>
+              </w:rPr>
+              <w:t>// apply the array, the temporary array, the middle of the array and the end of the array to the merge sort</w:t>
+            </w:r>
+          </w:p>
+          <w:p>
+            <w:pPr>
+              <w:autoSpaceDE w:val="0"/>
+              <w:autoSpaceDN w:val="0"/>
+              <w:adjustRightInd w:val="0"/>
+              <w:rPr>
+                <w:rFonts w:ascii="Consolas" w:hAnsi="Consolas" w:cs="Consolas"/>
+                <w:sz w:val="20"/>
+                <w:szCs w:val="20"/>
+                <w:highlight w:val="yellow"/>
+              </w:rPr>
+            </w:pPr>
+            <w:r>
+              <w:rPr>
+                <w:rFonts w:ascii="Consolas" w:hAnsi="Consolas" w:cs="Consolas"/>
+                <w:color w:val="000000"/>
+                <w:sz w:val="20"/>
+                <w:szCs w:val="20"/>
+                <w:highlight w:val="yellow"/>
+              </w:rPr>
+              <w:tab/>
+              <w:t xml:space="preserve">       }</w:t>
+            </w:r>
+          </w:p>
+          <w:p>
+            <w:pPr>
+              <w:autoSpaceDE w:val="0"/>
+              <w:autoSpaceDN w:val="0"/>
+              <w:adjustRightInd w:val="0"/>
+              <w:rPr>
+                <w:rFonts w:ascii="Consolas" w:hAnsi="Consolas" w:cs="Consolas"/>
+                <w:sz w:val="20"/>
+                <w:szCs w:val="20"/>
+                <w:highlight w:val="yellow"/>
+              </w:rPr>
+            </w:pPr>
+            <w:r>
+              <w:rPr>
+                <w:rFonts w:ascii="Consolas" w:hAnsi="Consolas" w:cs="Consolas"/>
+                <w:color w:val="000000"/>
+                <w:sz w:val="20"/>
+                <w:szCs w:val="20"/>
+                <w:highlight w:val="yellow"/>
+              </w:rPr>
+              <w:tab/>
+              <w:t xml:space="preserve">  }</w:t>
+            </w:r>
+          </w:p>
+          <w:p>
+            <w:pPr>
+              <w:autoSpaceDE w:val="0"/>
+              <w:autoSpaceDN w:val="0"/>
+              <w:adjustRightInd w:val="0"/>
+              <w:rPr>
+                <w:rFonts w:ascii="Consolas" w:hAnsi="Consolas" w:cs="Consolas"/>
+                <w:sz w:val="20"/>
+                <w:szCs w:val="20"/>
+                <w:highlight w:val="yellow"/>
+              </w:rPr>
+            </w:pPr>
+            <w:r>
+              <w:rPr>
+                <w:rFonts w:ascii="Consolas" w:hAnsi="Consolas" w:cs="Consolas"/>
+                <w:color w:val="000000"/>
+                <w:sz w:val="20"/>
+                <w:szCs w:val="20"/>
+                <w:highlight w:val="yellow"/>
+              </w:rPr>
+              <w:t>}</w:t>
+            </w:r>
+          </w:p>
+          <w:p>
+            <w:pPr>
+              <w:autoSpaceDE w:val="0"/>
+              <w:autoSpaceDN w:val="0"/>
+              <w:adjustRightInd w:val="0"/>
+              <w:rPr>
+                <w:rFonts w:ascii="Consolas" w:hAnsi="Consolas" w:cs="Consolas"/>
+                <w:sz w:val="20"/>
+                <w:szCs w:val="20"/>
+                <w:highlight w:val="yellow"/>
+              </w:rPr>
+            </w:pPr>
+            <w:r>
+              <w:rPr>
+                <w:rFonts w:ascii="Consolas" w:hAnsi="Consolas" w:cs="Consolas"/>
+                <w:color w:val="000000"/>
+                <w:sz w:val="20"/>
+                <w:szCs w:val="20"/>
+                <w:highlight w:val="yellow"/>
+              </w:rPr>
+              <w:tab/>
+            </w:r>
+            <w:r>
+              <w:rPr>
+                <w:rFonts w:ascii="Consolas" w:hAnsi="Consolas" w:cs="Consolas"/>
+                <w:color w:val="000000"/>
+                <w:sz w:val="20"/>
+                <w:szCs w:val="20"/>
+                <w:highlight w:val="yellow"/>
+              </w:rPr>
+              <w:tab/>
+            </w:r>
+          </w:p>
+          <w:p>
+            <w:pPr>
+              <w:autoSpaceDE w:val="0"/>
+              <w:autoSpaceDN w:val="0"/>
+              <w:adjustRightInd w:val="0"/>
+              <w:rPr>
+                <w:rFonts w:ascii="Consolas" w:hAnsi="Consolas" w:cs="Consolas"/>
+                <w:sz w:val="20"/>
+                <w:szCs w:val="20"/>
+                <w:highlight w:val="yellow"/>
+              </w:rPr>
+            </w:pPr>
+            <w:r>
+              <w:rPr>
+                <w:rFonts w:ascii="Consolas" w:hAnsi="Consolas" w:cs="Consolas"/>
+                <w:b/>
+                <w:bCs/>
+                <w:color w:val="7F0055"/>
+                <w:sz w:val="20"/>
+                <w:szCs w:val="20"/>
+                <w:highlight w:val="yellow"/>
+              </w:rPr>
+              <w:t>public</w:t>
+            </w:r>
+            <w:r>
+              <w:rPr>
+                <w:rFonts w:ascii="Consolas" w:hAnsi="Consolas" w:cs="Consolas"/>
+                <w:color w:val="000000"/>
+                <w:sz w:val="20"/>
+                <w:szCs w:val="20"/>
+                <w:highlight w:val="yellow"/>
+              </w:rPr>
+              <w:t xml:space="preserve"> </w:t>
+            </w:r>
+            <w:r>
+              <w:rPr>
+                <w:rFonts w:ascii="Consolas" w:hAnsi="Consolas" w:cs="Consolas"/>
+                <w:b/>
+                <w:bCs/>
+                <w:color w:val="7F0055"/>
+                <w:sz w:val="20"/>
+                <w:szCs w:val="20"/>
+                <w:highlight w:val="yellow"/>
+              </w:rPr>
+              <w:t>static</w:t>
+            </w:r>
+            <w:r>
+              <w:rPr>
+                <w:rFonts w:ascii="Consolas" w:hAnsi="Consolas" w:cs="Consolas"/>
+                <w:color w:val="000000"/>
+                <w:sz w:val="20"/>
+                <w:szCs w:val="20"/>
+                <w:highlight w:val="yellow"/>
+              </w:rPr>
+              <w:t xml:space="preserve"> </w:t>
+            </w:r>
+            <w:r>
+              <w:rPr>
+                <w:rFonts w:ascii="Consolas" w:hAnsi="Consolas" w:cs="Consolas"/>
+                <w:b/>
+                <w:bCs/>
+                <w:color w:val="7F0055"/>
+                <w:sz w:val="20"/>
+                <w:szCs w:val="20"/>
+                <w:highlight w:val="yellow"/>
+              </w:rPr>
+              <w:t>void</w:t>
+            </w:r>
+            <w:r>
+              <w:rPr>
+                <w:rFonts w:ascii="Consolas" w:hAnsi="Consolas" w:cs="Consolas"/>
+                <w:color w:val="000000"/>
+                <w:sz w:val="20"/>
+                <w:szCs w:val="20"/>
+                <w:highlight w:val="yellow"/>
+              </w:rPr>
+              <w:t xml:space="preserve"> merge(</w:t>
+            </w:r>
+            <w:proofErr w:type="spellStart"/>
+            <w:r>
+              <w:rPr>
+                <w:rFonts w:ascii="Consolas" w:hAnsi="Consolas" w:cs="Consolas"/>
+                <w:b/>
+                <w:bCs/>
+                <w:color w:val="7F0055"/>
+                <w:sz w:val="20"/>
+                <w:szCs w:val="20"/>
+                <w:highlight w:val="yellow"/>
+              </w:rPr>
+              <w:t>int</w:t>
+            </w:r>
+            <w:proofErr w:type="spellEnd"/>
+            <w:r>
+              <w:rPr>
+                <w:rFonts w:ascii="Consolas" w:hAnsi="Consolas" w:cs="Consolas"/>
+                <w:color w:val="000000"/>
+                <w:sz w:val="20"/>
+                <w:szCs w:val="20"/>
+                <w:highlight w:val="yellow"/>
+              </w:rPr>
+              <w:t xml:space="preserve">[] </w:t>
+            </w:r>
+            <w:proofErr w:type="spellStart"/>
+            <w:r>
+              <w:rPr>
+                <w:rFonts w:ascii="Consolas" w:hAnsi="Consolas" w:cs="Consolas"/>
+                <w:color w:val="000000"/>
+                <w:sz w:val="20"/>
+                <w:szCs w:val="20"/>
+                <w:highlight w:val="yellow"/>
+              </w:rPr>
+              <w:t>numList</w:t>
+            </w:r>
+            <w:proofErr w:type="spellEnd"/>
+            <w:r>
+              <w:rPr>
+                <w:rFonts w:ascii="Consolas" w:hAnsi="Consolas" w:cs="Consolas"/>
+                <w:color w:val="000000"/>
+                <w:sz w:val="20"/>
+                <w:szCs w:val="20"/>
+                <w:highlight w:val="yellow"/>
+              </w:rPr>
+              <w:t xml:space="preserve">, </w:t>
+            </w:r>
+            <w:proofErr w:type="spellStart"/>
+            <w:r>
+              <w:rPr>
+                <w:rFonts w:ascii="Consolas" w:hAnsi="Consolas" w:cs="Consolas"/>
+                <w:b/>
+                <w:bCs/>
+                <w:color w:val="7F0055"/>
+                <w:sz w:val="20"/>
+                <w:szCs w:val="20"/>
+                <w:highlight w:val="yellow"/>
+              </w:rPr>
+              <w:t>int</w:t>
+            </w:r>
+            <w:proofErr w:type="spellEnd"/>
+            <w:r>
+              <w:rPr>
+                <w:rFonts w:ascii="Consolas" w:hAnsi="Consolas" w:cs="Consolas"/>
+                <w:color w:val="000000"/>
+                <w:sz w:val="20"/>
+                <w:szCs w:val="20"/>
+                <w:highlight w:val="yellow"/>
+              </w:rPr>
+              <w:t xml:space="preserve">[] temp, </w:t>
+            </w:r>
+            <w:proofErr w:type="spellStart"/>
+            <w:r>
+              <w:rPr>
+                <w:rFonts w:ascii="Consolas" w:hAnsi="Consolas" w:cs="Consolas"/>
+                <w:b/>
+                <w:bCs/>
+                <w:color w:val="7F0055"/>
+                <w:sz w:val="20"/>
+                <w:szCs w:val="20"/>
+                <w:highlight w:val="yellow"/>
+              </w:rPr>
+              <w:t>int</w:t>
+            </w:r>
+            <w:proofErr w:type="spellEnd"/>
+            <w:r>
+              <w:rPr>
+                <w:rFonts w:ascii="Consolas" w:hAnsi="Consolas" w:cs="Consolas"/>
+                <w:color w:val="000000"/>
+                <w:sz w:val="20"/>
+                <w:szCs w:val="20"/>
+                <w:highlight w:val="yellow"/>
+              </w:rPr>
+              <w:t xml:space="preserve"> start, </w:t>
+            </w:r>
+            <w:proofErr w:type="spellStart"/>
+            <w:r>
+              <w:rPr>
+                <w:rFonts w:ascii="Consolas" w:hAnsi="Consolas" w:cs="Consolas"/>
+                <w:b/>
+                <w:bCs/>
+                <w:color w:val="7F0055"/>
+                <w:sz w:val="20"/>
+                <w:szCs w:val="20"/>
+                <w:highlight w:val="yellow"/>
+              </w:rPr>
+              <w:t>int</w:t>
+            </w:r>
+            <w:proofErr w:type="spellEnd"/>
+            <w:r>
+              <w:rPr>
+                <w:rFonts w:ascii="Consolas" w:hAnsi="Consolas" w:cs="Consolas"/>
+                <w:color w:val="000000"/>
+                <w:sz w:val="20"/>
+                <w:szCs w:val="20"/>
+                <w:highlight w:val="yellow"/>
+              </w:rPr>
+              <w:t xml:space="preserve"> mid, </w:t>
+            </w:r>
+            <w:proofErr w:type="spellStart"/>
+            <w:r>
+              <w:rPr>
+                <w:rFonts w:ascii="Consolas" w:hAnsi="Consolas" w:cs="Consolas"/>
+                <w:b/>
+                <w:bCs/>
+                <w:color w:val="7F0055"/>
+                <w:sz w:val="20"/>
+                <w:szCs w:val="20"/>
+                <w:highlight w:val="yellow"/>
+              </w:rPr>
+              <w:t>int</w:t>
+            </w:r>
+            <w:proofErr w:type="spellEnd"/>
+            <w:r>
+              <w:rPr>
+                <w:rFonts w:ascii="Consolas" w:hAnsi="Consolas" w:cs="Consolas"/>
+                <w:color w:val="000000"/>
+                <w:sz w:val="20"/>
+                <w:szCs w:val="20"/>
+                <w:highlight w:val="yellow"/>
+              </w:rPr>
+              <w:t xml:space="preserve"> end) {</w:t>
+            </w:r>
+          </w:p>
+          <w:p>
+            <w:pPr>
+              <w:autoSpaceDE w:val="0"/>
+              <w:autoSpaceDN w:val="0"/>
+              <w:adjustRightInd w:val="0"/>
+              <w:rPr>
+                <w:rFonts w:ascii="Consolas" w:hAnsi="Consolas" w:cs="Consolas"/>
+                <w:sz w:val="20"/>
+                <w:szCs w:val="20"/>
+                <w:highlight w:val="yellow"/>
+              </w:rPr>
+            </w:pPr>
+            <w:r>
+              <w:rPr>
+                <w:rFonts w:ascii="Consolas" w:hAnsi="Consolas" w:cs="Consolas"/>
+                <w:color w:val="000000"/>
+                <w:sz w:val="20"/>
+                <w:szCs w:val="20"/>
+                <w:highlight w:val="yellow"/>
+              </w:rPr>
+              <w:tab/>
+              <w:t xml:space="preserve"> </w:t>
+            </w:r>
+            <w:proofErr w:type="spellStart"/>
+            <w:r>
+              <w:rPr>
+                <w:rFonts w:ascii="Consolas" w:hAnsi="Consolas" w:cs="Consolas"/>
+                <w:b/>
+                <w:bCs/>
+                <w:color w:val="7F0055"/>
+                <w:sz w:val="20"/>
+                <w:szCs w:val="20"/>
+                <w:highlight w:val="yellow"/>
+              </w:rPr>
+              <w:t>int</w:t>
+            </w:r>
+            <w:proofErr w:type="spellEnd"/>
+            <w:r>
+              <w:rPr>
+                <w:rFonts w:ascii="Consolas" w:hAnsi="Consolas" w:cs="Consolas"/>
+                <w:color w:val="000000"/>
+                <w:sz w:val="20"/>
+                <w:szCs w:val="20"/>
+                <w:highlight w:val="yellow"/>
+              </w:rPr>
+              <w:t xml:space="preserve"> k = start, </w:t>
+            </w:r>
+            <w:proofErr w:type="spellStart"/>
+            <w:r>
+              <w:rPr>
+                <w:rFonts w:ascii="Consolas" w:hAnsi="Consolas" w:cs="Consolas"/>
+                <w:color w:val="000000"/>
+                <w:sz w:val="20"/>
+                <w:szCs w:val="20"/>
+                <w:highlight w:val="yellow"/>
+              </w:rPr>
+              <w:t>i</w:t>
+            </w:r>
+            <w:proofErr w:type="spellEnd"/>
+            <w:r>
+              <w:rPr>
+                <w:rFonts w:ascii="Consolas" w:hAnsi="Consolas" w:cs="Consolas"/>
+                <w:color w:val="000000"/>
+                <w:sz w:val="20"/>
+                <w:szCs w:val="20"/>
+                <w:highlight w:val="yellow"/>
+              </w:rPr>
+              <w:t xml:space="preserve"> = start, j = mid + 1;</w:t>
+            </w:r>
+          </w:p>
+          <w:p>
+            <w:pPr>
+              <w:autoSpaceDE w:val="0"/>
+              <w:autoSpaceDN w:val="0"/>
+              <w:adjustRightInd w:val="0"/>
+              <w:rPr>
+                <w:rFonts w:ascii="Consolas" w:hAnsi="Consolas" w:cs="Consolas"/>
+                <w:sz w:val="20"/>
+                <w:szCs w:val="20"/>
+                <w:highlight w:val="yellow"/>
+              </w:rPr>
+            </w:pPr>
+            <w:r>
+              <w:rPr>
+                <w:rFonts w:ascii="Consolas" w:hAnsi="Consolas" w:cs="Consolas"/>
+                <w:color w:val="000000"/>
+                <w:sz w:val="20"/>
+                <w:szCs w:val="20"/>
+                <w:highlight w:val="yellow"/>
+              </w:rPr>
+              <w:tab/>
+              <w:t xml:space="preserve"> </w:t>
+            </w:r>
+          </w:p>
+          <w:p>
+            <w:pPr>
+              <w:autoSpaceDE w:val="0"/>
+              <w:autoSpaceDN w:val="0"/>
+              <w:adjustRightInd w:val="0"/>
+              <w:rPr>
+                <w:rFonts w:ascii="Consolas" w:hAnsi="Consolas" w:cs="Consolas"/>
+                <w:color w:val="000000"/>
+                <w:sz w:val="20"/>
+                <w:szCs w:val="20"/>
+                <w:highlight w:val="yellow"/>
+              </w:rPr>
+            </w:pPr>
+            <w:r>
+              <w:rPr>
+                <w:rFonts w:ascii="Consolas" w:hAnsi="Consolas" w:cs="Consolas"/>
+                <w:color w:val="000000"/>
+                <w:sz w:val="20"/>
+                <w:szCs w:val="20"/>
+                <w:highlight w:val="yellow"/>
+              </w:rPr>
+              <w:t xml:space="preserve">       // splitting into 2 parts to divide and conquer</w:t>
+            </w:r>
+            <w:r>
+              <w:rPr>
+                <w:rFonts w:ascii="Consolas" w:hAnsi="Consolas" w:cs="Consolas"/>
+                <w:color w:val="000000"/>
+                <w:sz w:val="20"/>
+                <w:szCs w:val="20"/>
+                <w:highlight w:val="yellow"/>
+              </w:rPr>
+              <w:tab/>
+              <w:t xml:space="preserve">       </w:t>
+            </w:r>
+          </w:p>
+          <w:p>
+            <w:pPr>
+              <w:autoSpaceDE w:val="0"/>
+              <w:autoSpaceDN w:val="0"/>
+              <w:adjustRightInd w:val="0"/>
+              <w:rPr>
+                <w:rFonts w:ascii="Consolas" w:hAnsi="Consolas" w:cs="Consolas"/>
+                <w:sz w:val="20"/>
+                <w:szCs w:val="20"/>
+                <w:highlight w:val="yellow"/>
+              </w:rPr>
+            </w:pPr>
+          </w:p>
+          <w:p>
+            <w:pPr>
+              <w:autoSpaceDE w:val="0"/>
+              <w:autoSpaceDN w:val="0"/>
+              <w:adjustRightInd w:val="0"/>
+              <w:rPr>
+                <w:rFonts w:ascii="Consolas" w:hAnsi="Consolas" w:cs="Consolas"/>
+                <w:sz w:val="20"/>
+                <w:szCs w:val="20"/>
+                <w:highlight w:val="yellow"/>
+              </w:rPr>
+            </w:pPr>
+            <w:r>
+              <w:rPr>
+                <w:rFonts w:ascii="Consolas" w:hAnsi="Consolas" w:cs="Consolas"/>
+                <w:color w:val="000000"/>
+                <w:sz w:val="20"/>
+                <w:szCs w:val="20"/>
+                <w:highlight w:val="yellow"/>
+              </w:rPr>
+              <w:tab/>
+              <w:t xml:space="preserve"> </w:t>
+            </w:r>
+            <w:r>
+              <w:rPr>
+                <w:rFonts w:ascii="Consolas" w:hAnsi="Consolas" w:cs="Consolas"/>
+                <w:b/>
+                <w:bCs/>
+                <w:color w:val="7F0055"/>
+                <w:sz w:val="20"/>
+                <w:szCs w:val="20"/>
+                <w:highlight w:val="yellow"/>
+              </w:rPr>
+              <w:t>while</w:t>
+            </w:r>
+            <w:r>
+              <w:rPr>
+                <w:rFonts w:ascii="Consolas" w:hAnsi="Consolas" w:cs="Consolas"/>
+                <w:color w:val="000000"/>
+                <w:sz w:val="20"/>
+                <w:szCs w:val="20"/>
+                <w:highlight w:val="yellow"/>
+              </w:rPr>
+              <w:t xml:space="preserve"> (</w:t>
+            </w:r>
+            <w:proofErr w:type="spellStart"/>
+            <w:r>
+              <w:rPr>
+                <w:rFonts w:ascii="Consolas" w:hAnsi="Consolas" w:cs="Consolas"/>
+                <w:color w:val="000000"/>
+                <w:sz w:val="20"/>
+                <w:szCs w:val="20"/>
+                <w:highlight w:val="yellow"/>
+              </w:rPr>
+              <w:t>i</w:t>
+            </w:r>
+            <w:proofErr w:type="spellEnd"/>
+            <w:r>
+              <w:rPr>
+                <w:rFonts w:ascii="Consolas" w:hAnsi="Consolas" w:cs="Consolas"/>
+                <w:color w:val="000000"/>
+                <w:sz w:val="20"/>
+                <w:szCs w:val="20"/>
+                <w:highlight w:val="yellow"/>
+              </w:rPr>
+              <w:t xml:space="preserve"> &lt;= mid &amp;&amp; j &lt;= end) { </w:t>
+            </w:r>
+            <w:r>
+              <w:rPr>
+                <w:rFonts w:ascii="Consolas" w:hAnsi="Consolas" w:cs="Consolas"/>
+                <w:color w:val="3F7F5F"/>
+                <w:sz w:val="20"/>
+                <w:szCs w:val="20"/>
+                <w:highlight w:val="yellow"/>
+              </w:rPr>
+              <w:t xml:space="preserve">// from the start to the middle of the array (first segment) check if the main array has an element of index </w:t>
+            </w:r>
+            <w:proofErr w:type="spellStart"/>
+            <w:r>
+              <w:rPr>
+                <w:rFonts w:ascii="Consolas" w:hAnsi="Consolas" w:cs="Consolas"/>
+                <w:color w:val="3F7F5F"/>
+                <w:sz w:val="20"/>
+                <w:szCs w:val="20"/>
+                <w:highlight w:val="yellow"/>
+              </w:rPr>
+              <w:t>i</w:t>
+            </w:r>
+            <w:proofErr w:type="spellEnd"/>
+            <w:r>
+              <w:rPr>
+                <w:rFonts w:ascii="Consolas" w:hAnsi="Consolas" w:cs="Consolas"/>
+                <w:color w:val="3F7F5F"/>
+                <w:sz w:val="20"/>
+                <w:szCs w:val="20"/>
+                <w:highlight w:val="yellow"/>
+              </w:rPr>
+              <w:t xml:space="preserve"> that is less than the main array of index j  </w:t>
+            </w:r>
+            <w:r>
+              <w:rPr>
+                <w:rFonts w:ascii="Consolas" w:hAnsi="Consolas" w:cs="Consolas"/>
+                <w:color w:val="3F7F5F"/>
+                <w:sz w:val="20"/>
+                <w:szCs w:val="20"/>
+                <w:highlight w:val="yellow"/>
+              </w:rPr>
+              <w:tab/>
+            </w:r>
+          </w:p>
+          <w:p>
+            <w:pPr>
+              <w:autoSpaceDE w:val="0"/>
+              <w:autoSpaceDN w:val="0"/>
+              <w:adjustRightInd w:val="0"/>
+              <w:rPr>
+                <w:rFonts w:ascii="Consolas" w:hAnsi="Consolas" w:cs="Consolas"/>
+                <w:sz w:val="20"/>
+                <w:szCs w:val="20"/>
+                <w:highlight w:val="yellow"/>
+              </w:rPr>
+            </w:pPr>
+            <w:r>
+              <w:rPr>
+                <w:rFonts w:ascii="Consolas" w:hAnsi="Consolas" w:cs="Consolas"/>
+                <w:color w:val="000000"/>
+                <w:sz w:val="20"/>
+                <w:szCs w:val="20"/>
+                <w:highlight w:val="yellow"/>
+              </w:rPr>
+              <w:tab/>
+              <w:t xml:space="preserve">      </w:t>
+            </w:r>
+            <w:r>
+              <w:rPr>
+                <w:rFonts w:ascii="Consolas" w:hAnsi="Consolas" w:cs="Consolas"/>
+                <w:b/>
+                <w:bCs/>
+                <w:color w:val="7F0055"/>
+                <w:sz w:val="20"/>
+                <w:szCs w:val="20"/>
+                <w:highlight w:val="yellow"/>
+              </w:rPr>
+              <w:t>if</w:t>
+            </w:r>
+            <w:r>
+              <w:rPr>
+                <w:rFonts w:ascii="Consolas" w:hAnsi="Consolas" w:cs="Consolas"/>
+                <w:color w:val="000000"/>
+                <w:sz w:val="20"/>
+                <w:szCs w:val="20"/>
+                <w:highlight w:val="yellow"/>
+              </w:rPr>
+              <w:t>(</w:t>
+            </w:r>
+            <w:proofErr w:type="spellStart"/>
+            <w:r>
+              <w:rPr>
+                <w:rFonts w:ascii="Consolas" w:hAnsi="Consolas" w:cs="Consolas"/>
+                <w:color w:val="000000"/>
+                <w:sz w:val="20"/>
+                <w:szCs w:val="20"/>
+                <w:highlight w:val="yellow"/>
+              </w:rPr>
+              <w:t>numList</w:t>
+            </w:r>
+            <w:proofErr w:type="spellEnd"/>
+            <w:r>
+              <w:rPr>
+                <w:rFonts w:ascii="Consolas" w:hAnsi="Consolas" w:cs="Consolas"/>
+                <w:color w:val="000000"/>
+                <w:sz w:val="20"/>
+                <w:szCs w:val="20"/>
+                <w:highlight w:val="yellow"/>
+              </w:rPr>
+              <w:t>[</w:t>
+            </w:r>
+            <w:proofErr w:type="spellStart"/>
+            <w:r>
+              <w:rPr>
+                <w:rFonts w:ascii="Consolas" w:hAnsi="Consolas" w:cs="Consolas"/>
+                <w:color w:val="000000"/>
+                <w:sz w:val="20"/>
+                <w:szCs w:val="20"/>
+                <w:highlight w:val="yellow"/>
+              </w:rPr>
+              <w:t>i</w:t>
+            </w:r>
+            <w:proofErr w:type="spellEnd"/>
+            <w:r>
+              <w:rPr>
+                <w:rFonts w:ascii="Consolas" w:hAnsi="Consolas" w:cs="Consolas"/>
+                <w:color w:val="000000"/>
+                <w:sz w:val="20"/>
+                <w:szCs w:val="20"/>
+                <w:highlight w:val="yellow"/>
+              </w:rPr>
+              <w:t xml:space="preserve">] &lt; </w:t>
+            </w:r>
+            <w:proofErr w:type="spellStart"/>
+            <w:r>
+              <w:rPr>
+                <w:rFonts w:ascii="Consolas" w:hAnsi="Consolas" w:cs="Consolas"/>
+                <w:color w:val="000000"/>
+                <w:sz w:val="20"/>
+                <w:szCs w:val="20"/>
+                <w:highlight w:val="yellow"/>
+              </w:rPr>
+              <w:t>numList</w:t>
+            </w:r>
+            <w:proofErr w:type="spellEnd"/>
+            <w:r>
+              <w:rPr>
+                <w:rFonts w:ascii="Consolas" w:hAnsi="Consolas" w:cs="Consolas"/>
+                <w:color w:val="000000"/>
+                <w:sz w:val="20"/>
+                <w:szCs w:val="20"/>
+                <w:highlight w:val="yellow"/>
+              </w:rPr>
+              <w:t xml:space="preserve">[j]) { </w:t>
+            </w:r>
+            <w:r>
+              <w:rPr>
+                <w:rFonts w:ascii="Consolas" w:hAnsi="Consolas" w:cs="Consolas"/>
+                <w:color w:val="3F7F5F"/>
+                <w:sz w:val="20"/>
+                <w:szCs w:val="20"/>
+                <w:highlight w:val="yellow"/>
+              </w:rPr>
+              <w:t>// switch places of the indexes</w:t>
+            </w:r>
+          </w:p>
+          <w:p>
+            <w:pPr>
+              <w:autoSpaceDE w:val="0"/>
+              <w:autoSpaceDN w:val="0"/>
+              <w:adjustRightInd w:val="0"/>
+              <w:rPr>
+                <w:rFonts w:ascii="Consolas" w:hAnsi="Consolas" w:cs="Consolas"/>
+                <w:sz w:val="20"/>
+                <w:szCs w:val="20"/>
+                <w:highlight w:val="yellow"/>
+              </w:rPr>
+            </w:pPr>
+            <w:r>
+              <w:rPr>
+                <w:rFonts w:ascii="Consolas" w:hAnsi="Consolas" w:cs="Consolas"/>
+                <w:color w:val="000000"/>
+                <w:sz w:val="20"/>
+                <w:szCs w:val="20"/>
+                <w:highlight w:val="yellow"/>
+              </w:rPr>
+              <w:tab/>
+              <w:t xml:space="preserve">           temp[k++] = </w:t>
+            </w:r>
+            <w:proofErr w:type="spellStart"/>
+            <w:r>
+              <w:rPr>
+                <w:rFonts w:ascii="Consolas" w:hAnsi="Consolas" w:cs="Consolas"/>
+                <w:color w:val="000000"/>
+                <w:sz w:val="20"/>
+                <w:szCs w:val="20"/>
+                <w:highlight w:val="yellow"/>
+              </w:rPr>
+              <w:t>numList</w:t>
+            </w:r>
+            <w:proofErr w:type="spellEnd"/>
+            <w:r>
+              <w:rPr>
+                <w:rFonts w:ascii="Consolas" w:hAnsi="Consolas" w:cs="Consolas"/>
+                <w:color w:val="000000"/>
+                <w:sz w:val="20"/>
+                <w:szCs w:val="20"/>
+                <w:highlight w:val="yellow"/>
+              </w:rPr>
+              <w:t>[</w:t>
+            </w:r>
+            <w:proofErr w:type="spellStart"/>
+            <w:r>
+              <w:rPr>
+                <w:rFonts w:ascii="Consolas" w:hAnsi="Consolas" w:cs="Consolas"/>
+                <w:color w:val="000000"/>
+                <w:sz w:val="20"/>
+                <w:szCs w:val="20"/>
+                <w:highlight w:val="yellow"/>
+              </w:rPr>
+              <w:t>i</w:t>
+            </w:r>
+            <w:proofErr w:type="spellEnd"/>
+            <w:r>
+              <w:rPr>
+                <w:rFonts w:ascii="Consolas" w:hAnsi="Consolas" w:cs="Consolas"/>
+                <w:color w:val="000000"/>
+                <w:sz w:val="20"/>
+                <w:szCs w:val="20"/>
+                <w:highlight w:val="yellow"/>
+              </w:rPr>
+              <w:t xml:space="preserve">++]; </w:t>
+            </w:r>
+          </w:p>
+          <w:p>
+            <w:pPr>
+              <w:autoSpaceDE w:val="0"/>
+              <w:autoSpaceDN w:val="0"/>
+              <w:adjustRightInd w:val="0"/>
+              <w:rPr>
+                <w:rFonts w:ascii="Consolas" w:hAnsi="Consolas" w:cs="Consolas"/>
+                <w:sz w:val="20"/>
+                <w:szCs w:val="20"/>
+                <w:highlight w:val="yellow"/>
+              </w:rPr>
+            </w:pPr>
+            <w:r>
+              <w:rPr>
+                <w:rFonts w:ascii="Consolas" w:hAnsi="Consolas" w:cs="Consolas"/>
+                <w:color w:val="000000"/>
+                <w:sz w:val="20"/>
+                <w:szCs w:val="20"/>
+                <w:highlight w:val="yellow"/>
+              </w:rPr>
+              <w:tab/>
+              <w:t xml:space="preserve">        }</w:t>
+            </w:r>
+          </w:p>
+          <w:p>
+            <w:pPr>
+              <w:autoSpaceDE w:val="0"/>
+              <w:autoSpaceDN w:val="0"/>
+              <w:adjustRightInd w:val="0"/>
+              <w:rPr>
+                <w:rFonts w:ascii="Consolas" w:hAnsi="Consolas" w:cs="Consolas"/>
+                <w:sz w:val="20"/>
+                <w:szCs w:val="20"/>
+                <w:highlight w:val="yellow"/>
+              </w:rPr>
+            </w:pPr>
+            <w:r>
+              <w:rPr>
+                <w:rFonts w:ascii="Consolas" w:hAnsi="Consolas" w:cs="Consolas"/>
+                <w:color w:val="000000"/>
+                <w:sz w:val="20"/>
+                <w:szCs w:val="20"/>
+                <w:highlight w:val="yellow"/>
+              </w:rPr>
+              <w:tab/>
+              <w:t xml:space="preserve">      </w:t>
+            </w:r>
+            <w:r>
+              <w:rPr>
+                <w:rFonts w:ascii="Consolas" w:hAnsi="Consolas" w:cs="Consolas"/>
+                <w:b/>
+                <w:bCs/>
+                <w:color w:val="7F0055"/>
+                <w:sz w:val="20"/>
+                <w:szCs w:val="20"/>
+                <w:highlight w:val="yellow"/>
+              </w:rPr>
+              <w:t>else</w:t>
+            </w:r>
+            <w:r>
+              <w:rPr>
+                <w:rFonts w:ascii="Consolas" w:hAnsi="Consolas" w:cs="Consolas"/>
+                <w:color w:val="000000"/>
+                <w:sz w:val="20"/>
+                <w:szCs w:val="20"/>
+                <w:highlight w:val="yellow"/>
+              </w:rPr>
+              <w:t xml:space="preserve"> {</w:t>
+            </w:r>
+          </w:p>
+          <w:p>
+            <w:pPr>
+              <w:autoSpaceDE w:val="0"/>
+              <w:autoSpaceDN w:val="0"/>
+              <w:adjustRightInd w:val="0"/>
+              <w:rPr>
+                <w:rFonts w:ascii="Consolas" w:hAnsi="Consolas" w:cs="Consolas"/>
+                <w:sz w:val="20"/>
+                <w:szCs w:val="20"/>
+                <w:highlight w:val="yellow"/>
+              </w:rPr>
+            </w:pPr>
+            <w:r>
+              <w:rPr>
+                <w:rFonts w:ascii="Consolas" w:hAnsi="Consolas" w:cs="Consolas"/>
+                <w:color w:val="000000"/>
+                <w:sz w:val="20"/>
+                <w:szCs w:val="20"/>
+                <w:highlight w:val="yellow"/>
+              </w:rPr>
+              <w:tab/>
+              <w:t xml:space="preserve">           temp[k++] = </w:t>
+            </w:r>
+            <w:proofErr w:type="spellStart"/>
+            <w:r>
+              <w:rPr>
+                <w:rFonts w:ascii="Consolas" w:hAnsi="Consolas" w:cs="Consolas"/>
+                <w:color w:val="000000"/>
+                <w:sz w:val="20"/>
+                <w:szCs w:val="20"/>
+                <w:highlight w:val="yellow"/>
+              </w:rPr>
+              <w:t>numList</w:t>
+            </w:r>
+            <w:proofErr w:type="spellEnd"/>
+            <w:r>
+              <w:rPr>
+                <w:rFonts w:ascii="Consolas" w:hAnsi="Consolas" w:cs="Consolas"/>
+                <w:color w:val="000000"/>
+                <w:sz w:val="20"/>
+                <w:szCs w:val="20"/>
+                <w:highlight w:val="yellow"/>
+              </w:rPr>
+              <w:t>[</w:t>
+            </w:r>
+            <w:proofErr w:type="spellStart"/>
+            <w:r>
+              <w:rPr>
+                <w:rFonts w:ascii="Consolas" w:hAnsi="Consolas" w:cs="Consolas"/>
+                <w:color w:val="000000"/>
+                <w:sz w:val="20"/>
+                <w:szCs w:val="20"/>
+                <w:highlight w:val="yellow"/>
+              </w:rPr>
+              <w:t>j++</w:t>
+            </w:r>
+            <w:proofErr w:type="spellEnd"/>
+            <w:r>
+              <w:rPr>
+                <w:rFonts w:ascii="Consolas" w:hAnsi="Consolas" w:cs="Consolas"/>
+                <w:color w:val="000000"/>
+                <w:sz w:val="20"/>
+                <w:szCs w:val="20"/>
+                <w:highlight w:val="yellow"/>
+              </w:rPr>
+              <w:t>];</w:t>
+            </w:r>
+          </w:p>
+          <w:p>
+            <w:pPr>
+              <w:autoSpaceDE w:val="0"/>
+              <w:autoSpaceDN w:val="0"/>
+              <w:adjustRightInd w:val="0"/>
+              <w:rPr>
+                <w:rFonts w:ascii="Consolas" w:hAnsi="Consolas" w:cs="Consolas"/>
+                <w:sz w:val="20"/>
+                <w:szCs w:val="20"/>
+                <w:highlight w:val="yellow"/>
+              </w:rPr>
+            </w:pPr>
+            <w:r>
+              <w:rPr>
+                <w:rFonts w:ascii="Consolas" w:hAnsi="Consolas" w:cs="Consolas"/>
+                <w:color w:val="000000"/>
+                <w:sz w:val="20"/>
+                <w:szCs w:val="20"/>
+                <w:highlight w:val="yellow"/>
+              </w:rPr>
+              <w:tab/>
+              <w:t xml:space="preserve">        }</w:t>
+            </w:r>
+          </w:p>
+          <w:p>
+            <w:pPr>
+              <w:autoSpaceDE w:val="0"/>
+              <w:autoSpaceDN w:val="0"/>
+              <w:adjustRightInd w:val="0"/>
+              <w:rPr>
+                <w:rFonts w:ascii="Consolas" w:hAnsi="Consolas" w:cs="Consolas"/>
+                <w:sz w:val="20"/>
+                <w:szCs w:val="20"/>
+                <w:highlight w:val="yellow"/>
+              </w:rPr>
+            </w:pPr>
+            <w:r>
+              <w:rPr>
+                <w:rFonts w:ascii="Consolas" w:hAnsi="Consolas" w:cs="Consolas"/>
+                <w:color w:val="000000"/>
+                <w:sz w:val="20"/>
+                <w:szCs w:val="20"/>
+                <w:highlight w:val="yellow"/>
+              </w:rPr>
+              <w:tab/>
+              <w:t xml:space="preserve">  }</w:t>
+            </w:r>
+          </w:p>
+          <w:p>
+            <w:pPr>
+              <w:autoSpaceDE w:val="0"/>
+              <w:autoSpaceDN w:val="0"/>
+              <w:adjustRightInd w:val="0"/>
+              <w:rPr>
+                <w:rFonts w:ascii="Consolas" w:hAnsi="Consolas" w:cs="Consolas"/>
+                <w:sz w:val="20"/>
+                <w:szCs w:val="20"/>
+                <w:highlight w:val="yellow"/>
+              </w:rPr>
+            </w:pPr>
+            <w:r>
+              <w:rPr>
+                <w:rFonts w:ascii="Consolas" w:hAnsi="Consolas" w:cs="Consolas"/>
+                <w:color w:val="000000"/>
+                <w:sz w:val="20"/>
+                <w:szCs w:val="20"/>
+                <w:highlight w:val="yellow"/>
+              </w:rPr>
+              <w:t xml:space="preserve">   </w:t>
+            </w:r>
+          </w:p>
+          <w:p>
+            <w:pPr>
+              <w:autoSpaceDE w:val="0"/>
+              <w:autoSpaceDN w:val="0"/>
+              <w:adjustRightInd w:val="0"/>
+              <w:rPr>
+                <w:rFonts w:ascii="Consolas" w:hAnsi="Consolas" w:cs="Consolas"/>
+                <w:sz w:val="20"/>
+                <w:szCs w:val="20"/>
+                <w:highlight w:val="yellow"/>
+              </w:rPr>
+            </w:pPr>
+            <w:r>
+              <w:rPr>
+                <w:rFonts w:ascii="Consolas" w:hAnsi="Consolas" w:cs="Consolas"/>
+                <w:color w:val="000000"/>
+                <w:sz w:val="20"/>
+                <w:szCs w:val="20"/>
+                <w:highlight w:val="yellow"/>
+              </w:rPr>
+              <w:tab/>
+              <w:t xml:space="preserve">  </w:t>
+            </w:r>
+            <w:r>
+              <w:rPr>
+                <w:rFonts w:ascii="Consolas" w:hAnsi="Consolas" w:cs="Consolas"/>
+                <w:b/>
+                <w:bCs/>
+                <w:color w:val="7F0055"/>
+                <w:sz w:val="20"/>
+                <w:szCs w:val="20"/>
+                <w:highlight w:val="yellow"/>
+              </w:rPr>
+              <w:t>while</w:t>
+            </w:r>
+            <w:r>
+              <w:rPr>
+                <w:rFonts w:ascii="Consolas" w:hAnsi="Consolas" w:cs="Consolas"/>
+                <w:color w:val="000000"/>
+                <w:sz w:val="20"/>
+                <w:szCs w:val="20"/>
+                <w:highlight w:val="yellow"/>
+              </w:rPr>
+              <w:t xml:space="preserve"> (</w:t>
+            </w:r>
+            <w:proofErr w:type="spellStart"/>
+            <w:r>
+              <w:rPr>
+                <w:rFonts w:ascii="Consolas" w:hAnsi="Consolas" w:cs="Consolas"/>
+                <w:color w:val="000000"/>
+                <w:sz w:val="20"/>
+                <w:szCs w:val="20"/>
+                <w:highlight w:val="yellow"/>
+              </w:rPr>
+              <w:t>i</w:t>
+            </w:r>
+            <w:proofErr w:type="spellEnd"/>
+            <w:r>
+              <w:rPr>
+                <w:rFonts w:ascii="Consolas" w:hAnsi="Consolas" w:cs="Consolas"/>
+                <w:color w:val="000000"/>
+                <w:sz w:val="20"/>
+                <w:szCs w:val="20"/>
+                <w:highlight w:val="yellow"/>
+              </w:rPr>
+              <w:t xml:space="preserve"> &lt; </w:t>
+            </w:r>
+            <w:proofErr w:type="spellStart"/>
+            <w:r>
+              <w:rPr>
+                <w:rFonts w:ascii="Consolas" w:hAnsi="Consolas" w:cs="Consolas"/>
+                <w:color w:val="000000"/>
+                <w:sz w:val="20"/>
+                <w:szCs w:val="20"/>
+                <w:highlight w:val="yellow"/>
+              </w:rPr>
+              <w:t>numList.length</w:t>
+            </w:r>
+            <w:proofErr w:type="spellEnd"/>
+            <w:r>
+              <w:rPr>
+                <w:rFonts w:ascii="Consolas" w:hAnsi="Consolas" w:cs="Consolas"/>
+                <w:color w:val="000000"/>
+                <w:sz w:val="20"/>
+                <w:szCs w:val="20"/>
+                <w:highlight w:val="yellow"/>
+              </w:rPr>
+              <w:t xml:space="preserve"> &amp;&amp; </w:t>
+            </w:r>
+            <w:proofErr w:type="spellStart"/>
+            <w:r>
+              <w:rPr>
+                <w:rFonts w:ascii="Consolas" w:hAnsi="Consolas" w:cs="Consolas"/>
+                <w:color w:val="000000"/>
+                <w:sz w:val="20"/>
+                <w:szCs w:val="20"/>
+                <w:highlight w:val="yellow"/>
+              </w:rPr>
+              <w:t>i</w:t>
+            </w:r>
+            <w:proofErr w:type="spellEnd"/>
+            <w:r>
+              <w:rPr>
+                <w:rFonts w:ascii="Consolas" w:hAnsi="Consolas" w:cs="Consolas"/>
+                <w:color w:val="000000"/>
+                <w:sz w:val="20"/>
+                <w:szCs w:val="20"/>
+                <w:highlight w:val="yellow"/>
+              </w:rPr>
+              <w:t xml:space="preserve"> &lt;= mid) { </w:t>
+            </w:r>
+            <w:r>
+              <w:rPr>
+                <w:rFonts w:ascii="Consolas" w:hAnsi="Consolas" w:cs="Consolas"/>
+                <w:color w:val="3F7F5F"/>
+                <w:sz w:val="20"/>
+                <w:szCs w:val="20"/>
+                <w:highlight w:val="yellow"/>
+              </w:rPr>
+              <w:t>// while the index is less than the last element of the main array, switch the places of the temporary array and main array</w:t>
+            </w:r>
+          </w:p>
+          <w:p>
+            <w:pPr>
+              <w:autoSpaceDE w:val="0"/>
+              <w:autoSpaceDN w:val="0"/>
+              <w:adjustRightInd w:val="0"/>
+              <w:rPr>
+                <w:rFonts w:ascii="Consolas" w:hAnsi="Consolas" w:cs="Consolas"/>
+                <w:sz w:val="20"/>
+                <w:szCs w:val="20"/>
+                <w:highlight w:val="yellow"/>
+              </w:rPr>
+            </w:pPr>
+            <w:r>
+              <w:rPr>
+                <w:rFonts w:ascii="Consolas" w:hAnsi="Consolas" w:cs="Consolas"/>
+                <w:color w:val="000000"/>
+                <w:sz w:val="20"/>
+                <w:szCs w:val="20"/>
+                <w:highlight w:val="yellow"/>
+              </w:rPr>
+              <w:tab/>
+              <w:t xml:space="preserve">        temp[k++] = </w:t>
+            </w:r>
+            <w:proofErr w:type="spellStart"/>
+            <w:r>
+              <w:rPr>
+                <w:rFonts w:ascii="Consolas" w:hAnsi="Consolas" w:cs="Consolas"/>
+                <w:color w:val="000000"/>
+                <w:sz w:val="20"/>
+                <w:szCs w:val="20"/>
+                <w:highlight w:val="yellow"/>
+              </w:rPr>
+              <w:t>numList</w:t>
+            </w:r>
+            <w:proofErr w:type="spellEnd"/>
+            <w:r>
+              <w:rPr>
+                <w:rFonts w:ascii="Consolas" w:hAnsi="Consolas" w:cs="Consolas"/>
+                <w:color w:val="000000"/>
+                <w:sz w:val="20"/>
+                <w:szCs w:val="20"/>
+                <w:highlight w:val="yellow"/>
+              </w:rPr>
+              <w:t>[</w:t>
+            </w:r>
+            <w:proofErr w:type="spellStart"/>
+            <w:r>
+              <w:rPr>
+                <w:rFonts w:ascii="Consolas" w:hAnsi="Consolas" w:cs="Consolas"/>
+                <w:color w:val="000000"/>
+                <w:sz w:val="20"/>
+                <w:szCs w:val="20"/>
+                <w:highlight w:val="yellow"/>
+              </w:rPr>
+              <w:t>i</w:t>
+            </w:r>
+            <w:proofErr w:type="spellEnd"/>
+            <w:r>
+              <w:rPr>
+                <w:rFonts w:ascii="Consolas" w:hAnsi="Consolas" w:cs="Consolas"/>
+                <w:color w:val="000000"/>
+                <w:sz w:val="20"/>
+                <w:szCs w:val="20"/>
+                <w:highlight w:val="yellow"/>
+              </w:rPr>
+              <w:t xml:space="preserve">++]; </w:t>
+            </w:r>
+            <w:r>
+              <w:rPr>
+                <w:rFonts w:ascii="Consolas" w:hAnsi="Consolas" w:cs="Consolas"/>
+                <w:color w:val="3F7F5F"/>
+                <w:sz w:val="20"/>
+                <w:szCs w:val="20"/>
+                <w:highlight w:val="yellow"/>
+              </w:rPr>
+              <w:t>//</w:t>
+            </w:r>
+          </w:p>
+          <w:p>
+            <w:pPr>
+              <w:autoSpaceDE w:val="0"/>
+              <w:autoSpaceDN w:val="0"/>
+              <w:adjustRightInd w:val="0"/>
+              <w:rPr>
+                <w:rFonts w:ascii="Consolas" w:hAnsi="Consolas" w:cs="Consolas"/>
+                <w:sz w:val="20"/>
+                <w:szCs w:val="20"/>
+                <w:highlight w:val="yellow"/>
+              </w:rPr>
+            </w:pPr>
+            <w:r>
+              <w:rPr>
+                <w:rFonts w:ascii="Consolas" w:hAnsi="Consolas" w:cs="Consolas"/>
+                <w:color w:val="000000"/>
+                <w:sz w:val="20"/>
+                <w:szCs w:val="20"/>
+                <w:highlight w:val="yellow"/>
+              </w:rPr>
+              <w:tab/>
+              <w:t xml:space="preserve">   }</w:t>
+            </w:r>
+          </w:p>
+          <w:p>
+            <w:pPr>
+              <w:autoSpaceDE w:val="0"/>
+              <w:autoSpaceDN w:val="0"/>
+              <w:adjustRightInd w:val="0"/>
+              <w:rPr>
+                <w:rFonts w:ascii="Consolas" w:hAnsi="Consolas" w:cs="Consolas"/>
+                <w:sz w:val="20"/>
+                <w:szCs w:val="20"/>
+                <w:highlight w:val="yellow"/>
+              </w:rPr>
+            </w:pPr>
+            <w:r>
+              <w:rPr>
+                <w:rFonts w:ascii="Consolas" w:hAnsi="Consolas" w:cs="Consolas"/>
+                <w:color w:val="000000"/>
+                <w:sz w:val="20"/>
+                <w:szCs w:val="20"/>
+                <w:highlight w:val="yellow"/>
+              </w:rPr>
+              <w:tab/>
+              <w:t xml:space="preserve"> </w:t>
+            </w:r>
+          </w:p>
+          <w:p>
+            <w:pPr>
+              <w:autoSpaceDE w:val="0"/>
+              <w:autoSpaceDN w:val="0"/>
+              <w:adjustRightInd w:val="0"/>
+              <w:rPr>
+                <w:rFonts w:ascii="Consolas" w:hAnsi="Consolas" w:cs="Consolas"/>
+                <w:sz w:val="20"/>
+                <w:szCs w:val="20"/>
+                <w:highlight w:val="yellow"/>
+              </w:rPr>
+            </w:pPr>
+            <w:r>
+              <w:rPr>
+                <w:rFonts w:ascii="Consolas" w:hAnsi="Consolas" w:cs="Consolas"/>
+                <w:color w:val="000000"/>
+                <w:sz w:val="20"/>
+                <w:szCs w:val="20"/>
+                <w:highlight w:val="yellow"/>
+              </w:rPr>
+              <w:tab/>
+              <w:t xml:space="preserve">   </w:t>
+            </w:r>
+            <w:r>
+              <w:rPr>
+                <w:rFonts w:ascii="Consolas" w:hAnsi="Consolas" w:cs="Consolas"/>
+                <w:b/>
+                <w:bCs/>
+                <w:color w:val="7F0055"/>
+                <w:sz w:val="20"/>
+                <w:szCs w:val="20"/>
+                <w:highlight w:val="yellow"/>
+              </w:rPr>
+              <w:t>for</w:t>
+            </w:r>
+            <w:r>
+              <w:rPr>
+                <w:rFonts w:ascii="Consolas" w:hAnsi="Consolas" w:cs="Consolas"/>
+                <w:color w:val="000000"/>
+                <w:sz w:val="20"/>
+                <w:szCs w:val="20"/>
+                <w:highlight w:val="yellow"/>
+              </w:rPr>
+              <w:t xml:space="preserve"> (</w:t>
+            </w:r>
+            <w:proofErr w:type="spellStart"/>
+            <w:r>
+              <w:rPr>
+                <w:rFonts w:ascii="Consolas" w:hAnsi="Consolas" w:cs="Consolas"/>
+                <w:color w:val="000000"/>
+                <w:sz w:val="20"/>
+                <w:szCs w:val="20"/>
+                <w:highlight w:val="yellow"/>
+              </w:rPr>
+              <w:t>i</w:t>
+            </w:r>
+            <w:proofErr w:type="spellEnd"/>
+            <w:r>
+              <w:rPr>
+                <w:rFonts w:ascii="Consolas" w:hAnsi="Consolas" w:cs="Consolas"/>
+                <w:color w:val="000000"/>
+                <w:sz w:val="20"/>
+                <w:szCs w:val="20"/>
+                <w:highlight w:val="yellow"/>
+              </w:rPr>
+              <w:t xml:space="preserve"> = start; </w:t>
+            </w:r>
+            <w:proofErr w:type="spellStart"/>
+            <w:r>
+              <w:rPr>
+                <w:rFonts w:ascii="Consolas" w:hAnsi="Consolas" w:cs="Consolas"/>
+                <w:color w:val="000000"/>
+                <w:sz w:val="20"/>
+                <w:szCs w:val="20"/>
+                <w:highlight w:val="yellow"/>
+              </w:rPr>
+              <w:t>i</w:t>
+            </w:r>
+            <w:proofErr w:type="spellEnd"/>
+            <w:r>
+              <w:rPr>
+                <w:rFonts w:ascii="Consolas" w:hAnsi="Consolas" w:cs="Consolas"/>
+                <w:color w:val="000000"/>
+                <w:sz w:val="20"/>
+                <w:szCs w:val="20"/>
+                <w:highlight w:val="yellow"/>
+              </w:rPr>
+              <w:t xml:space="preserve"> &lt;= end; </w:t>
+            </w:r>
+            <w:proofErr w:type="spellStart"/>
+            <w:r>
+              <w:rPr>
+                <w:rFonts w:ascii="Consolas" w:hAnsi="Consolas" w:cs="Consolas"/>
+                <w:color w:val="000000"/>
+                <w:sz w:val="20"/>
+                <w:szCs w:val="20"/>
+                <w:highlight w:val="yellow"/>
+              </w:rPr>
+              <w:t>i</w:t>
+            </w:r>
+            <w:proofErr w:type="spellEnd"/>
+            <w:r>
+              <w:rPr>
+                <w:rFonts w:ascii="Consolas" w:hAnsi="Consolas" w:cs="Consolas"/>
+                <w:color w:val="000000"/>
+                <w:sz w:val="20"/>
+                <w:szCs w:val="20"/>
+                <w:highlight w:val="yellow"/>
+              </w:rPr>
+              <w:t xml:space="preserve">++) { </w:t>
+            </w:r>
+            <w:r>
+              <w:rPr>
+                <w:rFonts w:ascii="Consolas" w:hAnsi="Consolas" w:cs="Consolas"/>
+                <w:color w:val="3F7F5F"/>
+                <w:sz w:val="20"/>
+                <w:szCs w:val="20"/>
+                <w:highlight w:val="yellow"/>
+              </w:rPr>
+              <w:t>//</w:t>
+            </w:r>
+          </w:p>
+          <w:p>
+            <w:pPr>
+              <w:autoSpaceDE w:val="0"/>
+              <w:autoSpaceDN w:val="0"/>
+              <w:adjustRightInd w:val="0"/>
+              <w:rPr>
+                <w:rFonts w:ascii="Consolas" w:hAnsi="Consolas" w:cs="Consolas"/>
+                <w:sz w:val="20"/>
+                <w:szCs w:val="20"/>
+                <w:highlight w:val="yellow"/>
+              </w:rPr>
+            </w:pPr>
+            <w:r>
+              <w:rPr>
+                <w:rFonts w:ascii="Consolas" w:hAnsi="Consolas" w:cs="Consolas"/>
+                <w:color w:val="000000"/>
+                <w:sz w:val="20"/>
+                <w:szCs w:val="20"/>
+                <w:highlight w:val="yellow"/>
+              </w:rPr>
+              <w:tab/>
+              <w:t xml:space="preserve">        </w:t>
+            </w:r>
+            <w:proofErr w:type="spellStart"/>
+            <w:r>
+              <w:rPr>
+                <w:rFonts w:ascii="Consolas" w:hAnsi="Consolas" w:cs="Consolas"/>
+                <w:color w:val="000000"/>
+                <w:sz w:val="20"/>
+                <w:szCs w:val="20"/>
+                <w:highlight w:val="yellow"/>
+              </w:rPr>
+              <w:t>numList</w:t>
+            </w:r>
+            <w:proofErr w:type="spellEnd"/>
+            <w:r>
+              <w:rPr>
+                <w:rFonts w:ascii="Consolas" w:hAnsi="Consolas" w:cs="Consolas"/>
+                <w:color w:val="000000"/>
+                <w:sz w:val="20"/>
+                <w:szCs w:val="20"/>
+                <w:highlight w:val="yellow"/>
+              </w:rPr>
+              <w:t>[</w:t>
+            </w:r>
+            <w:proofErr w:type="spellStart"/>
+            <w:r>
+              <w:rPr>
+                <w:rFonts w:ascii="Consolas" w:hAnsi="Consolas" w:cs="Consolas"/>
+                <w:color w:val="000000"/>
+                <w:sz w:val="20"/>
+                <w:szCs w:val="20"/>
+                <w:highlight w:val="yellow"/>
+              </w:rPr>
+              <w:t>i</w:t>
+            </w:r>
+            <w:proofErr w:type="spellEnd"/>
+            <w:r>
+              <w:rPr>
+                <w:rFonts w:ascii="Consolas" w:hAnsi="Consolas" w:cs="Consolas"/>
+                <w:color w:val="000000"/>
+                <w:sz w:val="20"/>
+                <w:szCs w:val="20"/>
+                <w:highlight w:val="yellow"/>
+              </w:rPr>
+              <w:t>] = temp[</w:t>
+            </w:r>
+            <w:proofErr w:type="spellStart"/>
+            <w:r>
+              <w:rPr>
+                <w:rFonts w:ascii="Consolas" w:hAnsi="Consolas" w:cs="Consolas"/>
+                <w:color w:val="000000"/>
+                <w:sz w:val="20"/>
+                <w:szCs w:val="20"/>
+                <w:highlight w:val="yellow"/>
+              </w:rPr>
+              <w:t>i</w:t>
+            </w:r>
+            <w:proofErr w:type="spellEnd"/>
+            <w:r>
+              <w:rPr>
+                <w:rFonts w:ascii="Consolas" w:hAnsi="Consolas" w:cs="Consolas"/>
+                <w:color w:val="000000"/>
+                <w:sz w:val="20"/>
+                <w:szCs w:val="20"/>
+                <w:highlight w:val="yellow"/>
+              </w:rPr>
+              <w:t>];</w:t>
+            </w:r>
+          </w:p>
+          <w:p>
+            <w:pPr>
+              <w:autoSpaceDE w:val="0"/>
+              <w:autoSpaceDN w:val="0"/>
+              <w:adjustRightInd w:val="0"/>
+              <w:rPr>
+                <w:rFonts w:ascii="Consolas" w:hAnsi="Consolas" w:cs="Consolas"/>
+                <w:sz w:val="20"/>
+                <w:szCs w:val="20"/>
+                <w:highlight w:val="yellow"/>
+              </w:rPr>
+            </w:pPr>
+            <w:r>
+              <w:rPr>
+                <w:rFonts w:ascii="Consolas" w:hAnsi="Consolas" w:cs="Consolas"/>
+                <w:color w:val="000000"/>
+                <w:sz w:val="20"/>
+                <w:szCs w:val="20"/>
+                <w:highlight w:val="yellow"/>
+              </w:rPr>
+              <w:tab/>
+              <w:t xml:space="preserve">   }</w:t>
+            </w:r>
+          </w:p>
+          <w:p>
+            <w:pPr>
+              <w:autoSpaceDE w:val="0"/>
+              <w:autoSpaceDN w:val="0"/>
+              <w:adjustRightInd w:val="0"/>
+              <w:rPr>
+                <w:rFonts w:ascii="Consolas" w:hAnsi="Consolas" w:cs="Consolas"/>
+                <w:sz w:val="20"/>
+                <w:szCs w:val="20"/>
+                <w:highlight w:val="yellow"/>
+              </w:rPr>
+            </w:pPr>
+            <w:r>
+              <w:rPr>
+                <w:rFonts w:ascii="Consolas" w:hAnsi="Consolas" w:cs="Consolas"/>
+                <w:color w:val="000000"/>
+                <w:sz w:val="20"/>
+                <w:szCs w:val="20"/>
+                <w:highlight w:val="yellow"/>
+              </w:rPr>
+              <w:t>}</w:t>
+            </w:r>
+          </w:p>
+        </w:tc>
+      </w:tr>
+    </w:tbl>
     <w:p>
       <w:pPr>
         <w:rPr>
@@ -3549,6 +6254,7 @@
   <w:style w:type="character" w:default="1" w:styleId="DefaultParagraphFont">
     <w:name w:val="Default Paragraph Font"/>
     <w:uiPriority w:val="1"/>
+    <w:semiHidden/>
     <w:unhideWhenUsed/>
   </w:style>
   <w:style w:type="table" w:default="1" w:styleId="TableNormal">

</xml_diff>